<commit_message>
ATV files; rewritten problems
</commit_message>
<xml_diff>
--- a/src/site/discrete/static/discrete-structures-spring-2021.docx
+++ b/src/site/discrete/static/discrete-structures-spring-2021.docx
@@ -512,8 +512,6 @@
               </w:rPr>
               <w:t>N</w:t>
             </w:r>
-            <w:bookmarkStart w:id="0" w:name="_GoBack"/>
-            <w:bookmarkEnd w:id="0"/>
             <w:r>
               <w:rPr>
                 <w:sz w:val="22"/>
@@ -3755,7 +3753,7 @@
           <w:lang w:val="en-US"/>
         </w:rPr>
       </w:pPr>
-      <w:bookmarkStart w:id="1" w:name="OLE_LINK1"/>
+      <w:bookmarkStart w:id="0" w:name="OLE_LINK1"/>
       <w:r>
         <w:rPr>
           <w:b/>
@@ -3766,7 +3764,7 @@
         <w:lastRenderedPageBreak/>
         <w:t>CLASS SCHEDULE</w:t>
       </w:r>
-      <w:bookmarkEnd w:id="1"/>
+      <w:bookmarkEnd w:id="0"/>
     </w:p>
     <w:p>
       <w:pPr>
@@ -3834,8 +3832,8 @@
       </w:tblPr>
       <w:tblGrid>
         <w:gridCol w:w="1336"/>
-        <w:gridCol w:w="2040"/>
-        <w:gridCol w:w="2704"/>
+        <w:gridCol w:w="2935"/>
+        <w:gridCol w:w="1809"/>
         <w:gridCol w:w="2522"/>
       </w:tblGrid>
       <w:tr>
@@ -3845,7 +3843,7 @@
         </w:trPr>
         <w:tc>
           <w:tcPr>
-            <w:tcW w:w="1285" w:type="dxa"/>
+            <w:tcW w:w="1336" w:type="dxa"/>
             <w:tcBorders>
               <w:top w:val="single" w:sz="4" w:space="0" w:color="000000"/>
               <w:left w:val="single" w:sz="4" w:space="0" w:color="000000"/>
@@ -3884,7 +3882,7 @@
         </w:tc>
         <w:tc>
           <w:tcPr>
-            <w:tcW w:w="2049" w:type="dxa"/>
+            <w:tcW w:w="2935" w:type="dxa"/>
             <w:tcBorders>
               <w:top w:val="single" w:sz="4" w:space="0" w:color="000000"/>
               <w:left w:val="single" w:sz="4" w:space="0" w:color="000000"/>
@@ -3915,7 +3913,7 @@
         </w:tc>
         <w:tc>
           <w:tcPr>
-            <w:tcW w:w="2728" w:type="dxa"/>
+            <w:tcW w:w="1809" w:type="dxa"/>
             <w:tcBorders>
               <w:top w:val="single" w:sz="4" w:space="0" w:color="000000"/>
               <w:left w:val="single" w:sz="4" w:space="0" w:color="000000"/>
@@ -3946,7 +3944,7 @@
         </w:tc>
         <w:tc>
           <w:tcPr>
-            <w:tcW w:w="2540" w:type="dxa"/>
+            <w:tcW w:w="2522" w:type="dxa"/>
             <w:tcBorders>
               <w:top w:val="single" w:sz="4" w:space="0" w:color="000000"/>
               <w:left w:val="single" w:sz="4" w:space="0" w:color="000000"/>
@@ -3987,7 +3985,7 @@
       <w:tr>
         <w:tc>
           <w:tcPr>
-            <w:tcW w:w="1285" w:type="dxa"/>
+            <w:tcW w:w="1336" w:type="dxa"/>
             <w:tcBorders>
               <w:top w:val="single" w:sz="4" w:space="0" w:color="000000"/>
               <w:left w:val="single" w:sz="4" w:space="0" w:color="000000"/>
@@ -4021,21 +4019,13 @@
                 <w:szCs w:val="22"/>
               </w:rPr>
               <w:br/>
-              <w:t>04.01-08</w:t>
-            </w:r>
-            <w:r>
-              <w:rPr>
-                <w:kern w:val="2"/>
-                <w:sz w:val="22"/>
-                <w:szCs w:val="22"/>
-              </w:rPr>
-              <w:t>.01</w:t>
+              <w:t>04.01-08.01</w:t>
             </w:r>
           </w:p>
         </w:tc>
         <w:tc>
           <w:tcPr>
-            <w:tcW w:w="2049" w:type="dxa"/>
+            <w:tcW w:w="2935" w:type="dxa"/>
             <w:tcBorders>
               <w:top w:val="single" w:sz="4" w:space="0" w:color="000000"/>
               <w:left w:val="single" w:sz="4" w:space="0" w:color="000000"/>
@@ -4045,30 +4035,28 @@
           </w:tcPr>
           <w:p>
             <w:pPr>
-              <w:tabs>
-                <w:tab w:val="left" w:pos="-720"/>
-              </w:tabs>
-              <w:rPr>
-                <w:spacing w:val="-3"/>
-                <w:kern w:val="2"/>
-                <w:sz w:val="22"/>
-                <w:szCs w:val="22"/>
+              <w:suppressAutoHyphens w:val="0"/>
+              <w:spacing w:after="0" w:line="240" w:lineRule="auto"/>
+              <w:rPr>
+                <w:rFonts w:ascii="Arial" w:hAnsi="Arial" w:cs="Arial"/>
+                <w:sz w:val="20"/>
+                <w:szCs w:val="20"/>
+                <w:lang w:eastAsia="lv-LV"/>
               </w:rPr>
             </w:pPr>
             <w:r>
               <w:rPr>
-                <w:spacing w:val="-3"/>
-                <w:kern w:val="2"/>
-                <w:sz w:val="22"/>
-                <w:szCs w:val="22"/>
-              </w:rPr>
-              <w:t>Propositional logic, proofs, predicates and quantifiers.</w:t>
+                <w:rFonts w:ascii="Arial" w:hAnsi="Arial" w:cs="Arial"/>
+                <w:sz w:val="20"/>
+                <w:szCs w:val="20"/>
+              </w:rPr>
+              <w:t>Introduce propositions, Boolean logic, predicates and quantifiers.</w:t>
             </w:r>
           </w:p>
         </w:tc>
         <w:tc>
           <w:tcPr>
-            <w:tcW w:w="2728" w:type="dxa"/>
+            <w:tcW w:w="1809" w:type="dxa"/>
             <w:tcBorders>
               <w:top w:val="single" w:sz="4" w:space="0" w:color="000000"/>
               <w:left w:val="single" w:sz="4" w:space="0" w:color="000000"/>
@@ -4078,28 +4066,25 @@
           </w:tcPr>
           <w:p>
             <w:pPr>
-              <w:tabs>
-                <w:tab w:val="left" w:pos="-720"/>
-              </w:tabs>
-              <w:rPr>
-                <w:kern w:val="2"/>
-                <w:sz w:val="22"/>
-                <w:szCs w:val="22"/>
+              <w:rPr>
+                <w:rFonts w:ascii="Arial" w:hAnsi="Arial" w:cs="Arial"/>
+                <w:sz w:val="20"/>
+                <w:szCs w:val="20"/>
               </w:rPr>
             </w:pPr>
             <w:r>
               <w:rPr>
-                <w:kern w:val="2"/>
-                <w:sz w:val="22"/>
-                <w:szCs w:val="22"/>
-              </w:rPr>
-              <w:t>Chapter 1 from the textbook.</w:t>
+                <w:rFonts w:ascii="Arial" w:hAnsi="Arial" w:cs="Arial"/>
+                <w:sz w:val="20"/>
+                <w:szCs w:val="20"/>
+              </w:rPr>
+              <w:t>Ch1 "Logic and Proofs" (1.1, 1.3, 1.4)</w:t>
             </w:r>
           </w:p>
         </w:tc>
         <w:tc>
           <w:tcPr>
-            <w:tcW w:w="2540" w:type="dxa"/>
+            <w:tcW w:w="2522" w:type="dxa"/>
             <w:tcBorders>
               <w:top w:val="single" w:sz="4" w:space="0" w:color="000000"/>
               <w:left w:val="single" w:sz="4" w:space="0" w:color="000000"/>
@@ -4110,60 +4095,29 @@
           </w:tcPr>
           <w:p>
             <w:pPr>
-              <w:tabs>
-                <w:tab w:val="left" w:pos="-720"/>
-              </w:tabs>
-              <w:rPr>
-                <w:kern w:val="2"/>
-                <w:sz w:val="22"/>
-                <w:szCs w:val="22"/>
-                <w:lang w:val="en-US"/>
+              <w:rPr>
+                <w:rFonts w:ascii="Arial" w:hAnsi="Arial" w:cs="Arial"/>
+                <w:sz w:val="20"/>
+                <w:szCs w:val="20"/>
               </w:rPr>
             </w:pPr>
             <w:r>
               <w:rPr>
-                <w:kern w:val="2"/>
-                <w:sz w:val="22"/>
-                <w:szCs w:val="22"/>
-                <w:lang w:val="en-US"/>
-              </w:rPr>
-              <w:t>Learning to</w:t>
-            </w:r>
-            <w:r>
-              <w:rPr>
-                <w:kern w:val="2"/>
-                <w:sz w:val="22"/>
-                <w:szCs w:val="22"/>
-                <w:lang w:val="en-US"/>
-              </w:rPr>
-              <w:t xml:space="preserve"> typeset with LaTeX.</w:t>
-            </w:r>
-            <w:r>
-              <w:rPr>
-                <w:kern w:val="2"/>
-                <w:sz w:val="22"/>
-                <w:szCs w:val="22"/>
-                <w:lang w:val="en-US"/>
-              </w:rPr>
-              <w:t xml:space="preserve"> (Submitting a “dummy LaTeX” file</w:t>
-            </w:r>
-            <w:r>
-              <w:rPr>
-                <w:kern w:val="2"/>
-                <w:sz w:val="22"/>
-                <w:szCs w:val="22"/>
-                <w:lang w:val="en-US"/>
-              </w:rPr>
-              <w:t xml:space="preserve"> to test the procedure.</w:t>
-            </w:r>
-            <w:r>
-              <w:rPr>
-                <w:kern w:val="2"/>
-                <w:sz w:val="22"/>
-                <w:szCs w:val="22"/>
-                <w:lang w:val="en-US"/>
-              </w:rPr>
-              <w:t>)</w:t>
+                <w:rFonts w:ascii="Arial" w:hAnsi="Arial" w:cs="Arial"/>
+                <w:sz w:val="20"/>
+                <w:szCs w:val="20"/>
+              </w:rPr>
+              <w:t xml:space="preserve">Typesetting </w:t>
+            </w:r>
+            <w:bookmarkStart w:id="1" w:name="_GoBack"/>
+            <w:bookmarkEnd w:id="1"/>
+            <w:r>
+              <w:rPr>
+                <w:rFonts w:ascii="Arial" w:hAnsi="Arial" w:cs="Arial"/>
+                <w:sz w:val="20"/>
+                <w:szCs w:val="20"/>
+              </w:rPr>
+              <w:t xml:space="preserve">mathematics. </w:t>
             </w:r>
           </w:p>
         </w:tc>
@@ -4171,7 +4125,7 @@
       <w:tr>
         <w:tc>
           <w:tcPr>
-            <w:tcW w:w="1285" w:type="dxa"/>
+            <w:tcW w:w="1336" w:type="dxa"/>
             <w:tcBorders>
               <w:top w:val="single" w:sz="4" w:space="0" w:color="000000"/>
               <w:left w:val="single" w:sz="4" w:space="0" w:color="000000"/>
@@ -4214,21 +4168,13 @@
                 <w:szCs w:val="22"/>
               </w:rPr>
               <w:br/>
-              <w:t>15</w:t>
-            </w:r>
-            <w:r>
-              <w:rPr>
-                <w:kern w:val="2"/>
-                <w:sz w:val="22"/>
-                <w:szCs w:val="22"/>
-              </w:rPr>
-              <w:t>.01</w:t>
+              <w:t>15.01</w:t>
             </w:r>
           </w:p>
         </w:tc>
         <w:tc>
           <w:tcPr>
-            <w:tcW w:w="2049" w:type="dxa"/>
+            <w:tcW w:w="2935" w:type="dxa"/>
             <w:tcBorders>
               <w:top w:val="single" w:sz="4" w:space="0" w:color="000000"/>
               <w:left w:val="single" w:sz="4" w:space="0" w:color="000000"/>
@@ -4238,48 +4184,25 @@
           </w:tcPr>
           <w:p>
             <w:pPr>
-              <w:tabs>
-                <w:tab w:val="left" w:pos="0"/>
-              </w:tabs>
-              <w:rPr>
-                <w:spacing w:val="-3"/>
-                <w:kern w:val="2"/>
-                <w:sz w:val="22"/>
-                <w:szCs w:val="22"/>
+              <w:rPr>
+                <w:rFonts w:ascii="Arial" w:hAnsi="Arial" w:cs="Arial"/>
+                <w:sz w:val="20"/>
+                <w:szCs w:val="20"/>
               </w:rPr>
             </w:pPr>
             <w:r>
               <w:rPr>
-                <w:spacing w:val="-3"/>
-                <w:kern w:val="2"/>
-                <w:sz w:val="22"/>
-                <w:szCs w:val="22"/>
-              </w:rPr>
-              <w:t xml:space="preserve">Theory of sets, functions, relations, comparing set </w:t>
-            </w:r>
-            <w:r>
-              <w:rPr>
-                <w:spacing w:val="-3"/>
-                <w:kern w:val="2"/>
-                <w:sz w:val="22"/>
-                <w:szCs w:val="22"/>
-              </w:rPr>
-              <w:t>cardinalities</w:t>
-            </w:r>
-            <w:r>
-              <w:rPr>
-                <w:spacing w:val="-3"/>
-                <w:kern w:val="2"/>
-                <w:sz w:val="22"/>
-                <w:szCs w:val="22"/>
-              </w:rPr>
-              <w:t>.</w:t>
+                <w:rFonts w:ascii="Arial" w:hAnsi="Arial" w:cs="Arial"/>
+                <w:sz w:val="20"/>
+                <w:szCs w:val="20"/>
+              </w:rPr>
+              <w:t>Write human-readable proofs. (Also formalize word problems?)</w:t>
             </w:r>
           </w:p>
         </w:tc>
         <w:tc>
           <w:tcPr>
-            <w:tcW w:w="2728" w:type="dxa"/>
+            <w:tcW w:w="1809" w:type="dxa"/>
             <w:tcBorders>
               <w:top w:val="single" w:sz="4" w:space="0" w:color="000000"/>
               <w:left w:val="single" w:sz="4" w:space="0" w:color="000000"/>
@@ -4289,30 +4212,44 @@
           </w:tcPr>
           <w:p>
             <w:pPr>
-              <w:tabs>
-                <w:tab w:val="left" w:pos="-720"/>
-              </w:tabs>
-              <w:rPr>
-                <w:spacing w:val="-2"/>
-                <w:kern w:val="2"/>
-                <w:sz w:val="22"/>
-                <w:szCs w:val="22"/>
+              <w:rPr>
+                <w:rFonts w:ascii="Arial" w:hAnsi="Arial" w:cs="Arial"/>
+                <w:sz w:val="20"/>
+                <w:szCs w:val="20"/>
               </w:rPr>
             </w:pPr>
             <w:r>
               <w:rPr>
-                <w:spacing w:val="-2"/>
-                <w:kern w:val="2"/>
-                <w:sz w:val="22"/>
-                <w:szCs w:val="22"/>
-              </w:rPr>
-              <w:t>Chapter 2 from the textbook.</w:t>
+                <w:rFonts w:ascii="Arial" w:hAnsi="Arial" w:cs="Arial"/>
+                <w:sz w:val="20"/>
+                <w:szCs w:val="20"/>
+              </w:rPr>
+              <w:t>Ch1 "Logic and Proofs" (</w:t>
+            </w:r>
+            <w:r>
+              <w:rPr>
+                <w:rFonts w:ascii="Arial" w:hAnsi="Arial" w:cs="Arial"/>
+                <w:b/>
+                <w:bCs/>
+                <w:color w:val="FF0000"/>
+                <w:sz w:val="20"/>
+                <w:szCs w:val="20"/>
+              </w:rPr>
+              <w:t>1.5, 1.6,</w:t>
+            </w:r>
+            <w:r>
+              <w:rPr>
+                <w:rFonts w:ascii="Arial" w:hAnsi="Arial" w:cs="Arial"/>
+                <w:sz w:val="20"/>
+                <w:szCs w:val="20"/>
+              </w:rPr>
+              <w:t xml:space="preserve"> 1.7, 1.8)</w:t>
             </w:r>
           </w:p>
         </w:tc>
         <w:tc>
           <w:tcPr>
-            <w:tcW w:w="2540" w:type="dxa"/>
+            <w:tcW w:w="2522" w:type="dxa"/>
             <w:tcBorders>
               <w:top w:val="single" w:sz="4" w:space="0" w:color="000000"/>
               <w:left w:val="single" w:sz="4" w:space="0" w:color="000000"/>
@@ -4323,22 +4260,17 @@
           </w:tcPr>
           <w:p>
             <w:pPr>
-              <w:tabs>
-                <w:tab w:val="left" w:pos="-720"/>
-              </w:tabs>
-              <w:rPr>
-                <w:spacing w:val="-2"/>
-                <w:kern w:val="2"/>
-                <w:sz w:val="22"/>
-                <w:szCs w:val="22"/>
+              <w:rPr>
+                <w:rFonts w:ascii="Arial" w:hAnsi="Arial" w:cs="Arial"/>
+                <w:sz w:val="20"/>
+                <w:szCs w:val="20"/>
               </w:rPr>
             </w:pPr>
             <w:r>
               <w:rPr>
-                <w:spacing w:val="-2"/>
-                <w:kern w:val="2"/>
-                <w:sz w:val="22"/>
-                <w:szCs w:val="22"/>
+                <w:rFonts w:ascii="Arial" w:hAnsi="Arial" w:cs="Arial"/>
+                <w:sz w:val="20"/>
+                <w:szCs w:val="20"/>
               </w:rPr>
               <w:t>HW01</w:t>
             </w:r>
@@ -4348,7 +4280,7 @@
       <w:tr>
         <w:tc>
           <w:tcPr>
-            <w:tcW w:w="1285" w:type="dxa"/>
+            <w:tcW w:w="1336" w:type="dxa"/>
             <w:tcBorders>
               <w:top w:val="single" w:sz="4" w:space="0" w:color="000000"/>
               <w:left w:val="single" w:sz="4" w:space="0" w:color="000000"/>
@@ -4391,21 +4323,13 @@
                 <w:szCs w:val="22"/>
               </w:rPr>
               <w:br/>
-              <w:t>22</w:t>
-            </w:r>
-            <w:r>
-              <w:rPr>
-                <w:kern w:val="2"/>
-                <w:sz w:val="22"/>
-                <w:szCs w:val="22"/>
-              </w:rPr>
-              <w:t>.01</w:t>
+              <w:t>22.01</w:t>
             </w:r>
           </w:p>
         </w:tc>
         <w:tc>
           <w:tcPr>
-            <w:tcW w:w="2049" w:type="dxa"/>
+            <w:tcW w:w="2935" w:type="dxa"/>
             <w:tcBorders>
               <w:top w:val="single" w:sz="4" w:space="0" w:color="000000"/>
               <w:left w:val="single" w:sz="4" w:space="0" w:color="000000"/>
@@ -4416,28 +4340,26 @@
           <w:p>
             <w:pPr>
               <w:rPr>
+                <w:rFonts w:ascii="Arial" w:hAnsi="Arial" w:cs="Arial"/>
                 <w:color w:val="000000"/>
-                <w:spacing w:val="-3"/>
-                <w:kern w:val="2"/>
-                <w:sz w:val="22"/>
-                <w:szCs w:val="22"/>
+                <w:sz w:val="20"/>
+                <w:szCs w:val="20"/>
               </w:rPr>
             </w:pPr>
             <w:r>
               <w:rPr>
+                <w:rFonts w:ascii="Arial" w:hAnsi="Arial" w:cs="Arial"/>
                 <w:color w:val="000000"/>
-                <w:spacing w:val="-3"/>
-                <w:kern w:val="2"/>
-                <w:sz w:val="22"/>
-                <w:szCs w:val="22"/>
-              </w:rPr>
-              <w:t>Revisit Propositional Logic, First Order Logic, and Sets.</w:t>
+                <w:sz w:val="20"/>
+                <w:szCs w:val="20"/>
+              </w:rPr>
+              <w:t>Introduce sets and functions. Compare set cardinalities. Use proof assistants.</w:t>
             </w:r>
           </w:p>
         </w:tc>
         <w:tc>
           <w:tcPr>
-            <w:tcW w:w="2728" w:type="dxa"/>
+            <w:tcW w:w="1809" w:type="dxa"/>
             <w:tcBorders>
               <w:top w:val="single" w:sz="4" w:space="0" w:color="000000"/>
               <w:left w:val="single" w:sz="4" w:space="0" w:color="000000"/>
@@ -4448,22 +4370,24 @@
           <w:p>
             <w:pPr>
               <w:rPr>
-                <w:sz w:val="22"/>
-                <w:szCs w:val="22"/>
+                <w:rFonts w:ascii="Arial" w:hAnsi="Arial" w:cs="Arial"/>
+                <w:sz w:val="20"/>
+                <w:szCs w:val="20"/>
               </w:rPr>
             </w:pPr>
             <w:r>
               <w:rPr>
-                <w:sz w:val="22"/>
-                <w:szCs w:val="22"/>
-              </w:rPr>
-              <w:t>Chapters 1 and 2 from the textbook.</w:t>
+                <w:rFonts w:ascii="Arial" w:hAnsi="Arial" w:cs="Arial"/>
+                <w:sz w:val="20"/>
+                <w:szCs w:val="20"/>
+              </w:rPr>
+              <w:t>Ch2 "Sets, Functions" (2.1, 2.2, 2.3)</w:t>
             </w:r>
           </w:p>
         </w:tc>
         <w:tc>
           <w:tcPr>
-            <w:tcW w:w="2540" w:type="dxa"/>
+            <w:tcW w:w="2522" w:type="dxa"/>
             <w:tcBorders>
               <w:top w:val="single" w:sz="4" w:space="0" w:color="000000"/>
               <w:left w:val="single" w:sz="4" w:space="0" w:color="000000"/>
@@ -4475,14 +4399,16 @@
           <w:p>
             <w:pPr>
               <w:rPr>
-                <w:sz w:val="22"/>
-                <w:szCs w:val="22"/>
+                <w:rFonts w:ascii="Arial" w:hAnsi="Arial" w:cs="Arial"/>
+                <w:sz w:val="20"/>
+                <w:szCs w:val="20"/>
               </w:rPr>
             </w:pPr>
             <w:r>
               <w:rPr>
-                <w:sz w:val="22"/>
-                <w:szCs w:val="22"/>
+                <w:rFonts w:ascii="Arial" w:hAnsi="Arial" w:cs="Arial"/>
+                <w:sz w:val="20"/>
+                <w:szCs w:val="20"/>
               </w:rPr>
               <w:t>HW02</w:t>
             </w:r>
@@ -4492,7 +4418,7 @@
       <w:tr>
         <w:tc>
           <w:tcPr>
-            <w:tcW w:w="1285" w:type="dxa"/>
+            <w:tcW w:w="1336" w:type="dxa"/>
             <w:tcBorders>
               <w:top w:val="single" w:sz="4" w:space="0" w:color="000000"/>
               <w:left w:val="single" w:sz="4" w:space="0" w:color="000000"/>
@@ -4526,7 +4452,7 @@
                 <w:szCs w:val="22"/>
               </w:rPr>
               <w:br/>
-              <w:t>2</w:t>
+              <w:t>25.01 -</w:t>
             </w:r>
             <w:r>
               <w:rPr>
@@ -4534,45 +4460,14 @@
                 <w:sz w:val="22"/>
                 <w:szCs w:val="22"/>
               </w:rPr>
-              <w:t>5</w:t>
-            </w:r>
-            <w:r>
-              <w:rPr>
-                <w:kern w:val="2"/>
-                <w:sz w:val="22"/>
-                <w:szCs w:val="22"/>
-              </w:rPr>
-              <w:t>.01 -</w:t>
-            </w:r>
-            <w:r>
-              <w:rPr>
-                <w:kern w:val="2"/>
-                <w:sz w:val="22"/>
-                <w:szCs w:val="22"/>
-              </w:rPr>
               <w:br/>
-            </w:r>
-            <w:r>
-              <w:rPr>
-                <w:kern w:val="2"/>
-                <w:sz w:val="22"/>
-                <w:szCs w:val="22"/>
-              </w:rPr>
-              <w:t>29</w:t>
-            </w:r>
-            <w:r>
-              <w:rPr>
-                <w:kern w:val="2"/>
-                <w:sz w:val="22"/>
-                <w:szCs w:val="22"/>
-              </w:rPr>
-              <w:t>.01</w:t>
+              <w:t>29.01</w:t>
             </w:r>
           </w:p>
         </w:tc>
         <w:tc>
           <w:tcPr>
-            <w:tcW w:w="2049" w:type="dxa"/>
+            <w:tcW w:w="2935" w:type="dxa"/>
             <w:tcBorders>
               <w:top w:val="single" w:sz="4" w:space="0" w:color="000000"/>
               <w:left w:val="single" w:sz="4" w:space="0" w:color="000000"/>
@@ -4583,28 +4478,26 @@
           <w:p>
             <w:pPr>
               <w:rPr>
+                <w:rFonts w:ascii="Arial" w:hAnsi="Arial" w:cs="Arial"/>
                 <w:color w:val="000000"/>
-                <w:spacing w:val="-3"/>
-                <w:kern w:val="2"/>
-                <w:sz w:val="22"/>
-                <w:szCs w:val="22"/>
+                <w:sz w:val="20"/>
+                <w:szCs w:val="20"/>
               </w:rPr>
             </w:pPr>
             <w:r>
               <w:rPr>
+                <w:rFonts w:ascii="Arial" w:hAnsi="Arial" w:cs="Arial"/>
                 <w:color w:val="000000"/>
-                <w:spacing w:val="-3"/>
-                <w:kern w:val="2"/>
-                <w:sz w:val="22"/>
-                <w:szCs w:val="22"/>
-              </w:rPr>
-              <w:t>Revisit Propositional Logic, First Order Logic, and Sets.</w:t>
+                <w:sz w:val="20"/>
+                <w:szCs w:val="20"/>
+              </w:rPr>
+              <w:t>Generalize sets, functions to sequences, folding expressions (long sums, products), filtering by predicate, matrix operations.</w:t>
             </w:r>
           </w:p>
         </w:tc>
         <w:tc>
           <w:tcPr>
-            <w:tcW w:w="2728" w:type="dxa"/>
+            <w:tcW w:w="1809" w:type="dxa"/>
             <w:tcBorders>
               <w:top w:val="single" w:sz="4" w:space="0" w:color="000000"/>
               <w:left w:val="single" w:sz="4" w:space="0" w:color="000000"/>
@@ -4614,29 +4507,25 @@
           </w:tcPr>
           <w:p>
             <w:pPr>
-              <w:tabs>
-                <w:tab w:val="left" w:pos="-720"/>
-              </w:tabs>
-              <w:rPr>
-                <w:color w:val="000000"/>
-                <w:spacing w:val="-2"/>
-                <w:kern w:val="2"/>
-                <w:sz w:val="22"/>
-                <w:szCs w:val="22"/>
+              <w:rPr>
+                <w:rFonts w:ascii="Arial" w:hAnsi="Arial" w:cs="Arial"/>
+                <w:sz w:val="20"/>
+                <w:szCs w:val="20"/>
               </w:rPr>
             </w:pPr>
             <w:r>
               <w:rPr>
-                <w:sz w:val="22"/>
-                <w:szCs w:val="22"/>
-              </w:rPr>
-              <w:t>Chapters 1 and 2 from the textbook.</w:t>
+                <w:rFonts w:ascii="Arial" w:hAnsi="Arial" w:cs="Arial"/>
+                <w:sz w:val="20"/>
+                <w:szCs w:val="20"/>
+              </w:rPr>
+              <w:t>Ch2 "Sets, Functions" (2.4, 2.5, 2.6)</w:t>
             </w:r>
           </w:p>
         </w:tc>
         <w:tc>
           <w:tcPr>
-            <w:tcW w:w="2540" w:type="dxa"/>
+            <w:tcW w:w="2522" w:type="dxa"/>
             <w:tcBorders>
               <w:top w:val="single" w:sz="4" w:space="0" w:color="000000"/>
               <w:left w:val="single" w:sz="4" w:space="0" w:color="000000"/>
@@ -4647,36 +4536,21 @@
           </w:tcPr>
           <w:p>
             <w:pPr>
-              <w:tabs>
-                <w:tab w:val="left" w:pos="-720"/>
-              </w:tabs>
-              <w:rPr>
+              <w:rPr>
+                <w:rFonts w:ascii="Arial" w:hAnsi="Arial" w:cs="Arial"/>
                 <w:color w:val="000000"/>
-                <w:spacing w:val="-2"/>
-                <w:kern w:val="2"/>
-                <w:sz w:val="22"/>
-                <w:szCs w:val="22"/>
+                <w:sz w:val="20"/>
+                <w:szCs w:val="20"/>
               </w:rPr>
             </w:pPr>
             <w:r>
               <w:rPr>
+                <w:rFonts w:ascii="Arial" w:hAnsi="Arial" w:cs="Arial"/>
                 <w:color w:val="000000"/>
-                <w:spacing w:val="-2"/>
-                <w:kern w:val="2"/>
-                <w:sz w:val="22"/>
-                <w:szCs w:val="22"/>
+                <w:sz w:val="20"/>
+                <w:szCs w:val="20"/>
               </w:rPr>
               <w:t>HW03</w:t>
-            </w:r>
-            <w:r>
-              <w:rPr>
-                <w:color w:val="000000"/>
-                <w:spacing w:val="-2"/>
-                <w:kern w:val="2"/>
-                <w:sz w:val="22"/>
-                <w:szCs w:val="22"/>
-              </w:rPr>
-              <w:br/>
             </w:r>
           </w:p>
         </w:tc>
@@ -4684,7 +4558,7 @@
       <w:tr>
         <w:tc>
           <w:tcPr>
-            <w:tcW w:w="1285" w:type="dxa"/>
+            <w:tcW w:w="1336" w:type="dxa"/>
             <w:tcBorders>
               <w:top w:val="single" w:sz="4" w:space="0" w:color="000000"/>
               <w:left w:val="single" w:sz="4" w:space="0" w:color="000000"/>
@@ -4718,7 +4592,7 @@
                 <w:szCs w:val="22"/>
               </w:rPr>
               <w:br/>
-              <w:t>0</w:t>
+              <w:t>01.02 -</w:t>
             </w:r>
             <w:r>
               <w:rPr>
@@ -4726,46 +4600,14 @@
                 <w:sz w:val="22"/>
                 <w:szCs w:val="22"/>
               </w:rPr>
-              <w:t>1</w:t>
-            </w:r>
-            <w:r>
-              <w:rPr>
-                <w:kern w:val="2"/>
-                <w:sz w:val="22"/>
-                <w:szCs w:val="22"/>
-              </w:rPr>
-              <w:t>.02 -</w:t>
-            </w:r>
-            <w:r>
-              <w:rPr>
-                <w:kern w:val="2"/>
-                <w:sz w:val="22"/>
-                <w:szCs w:val="22"/>
-              </w:rPr>
               <w:br/>
-              <w:t>0</w:t>
-            </w:r>
-            <w:r>
-              <w:rPr>
-                <w:kern w:val="2"/>
-                <w:sz w:val="22"/>
-                <w:szCs w:val="22"/>
-              </w:rPr>
-              <w:t>5</w:t>
-            </w:r>
-            <w:r>
-              <w:rPr>
-                <w:kern w:val="2"/>
-                <w:sz w:val="22"/>
-                <w:szCs w:val="22"/>
-              </w:rPr>
-              <w:t>.02</w:t>
+              <w:t>05.02</w:t>
             </w:r>
           </w:p>
         </w:tc>
         <w:tc>
           <w:tcPr>
-            <w:tcW w:w="2049" w:type="dxa"/>
+            <w:tcW w:w="2935" w:type="dxa"/>
             <w:tcBorders>
               <w:top w:val="single" w:sz="4" w:space="0" w:color="000000"/>
               <w:left w:val="single" w:sz="4" w:space="0" w:color="000000"/>
@@ -4776,28 +4618,26 @@
           <w:p>
             <w:pPr>
               <w:rPr>
+                <w:rFonts w:ascii="Arial" w:hAnsi="Arial" w:cs="Arial"/>
                 <w:color w:val="000000"/>
-                <w:spacing w:val="-3"/>
-                <w:kern w:val="2"/>
-                <w:sz w:val="22"/>
-                <w:szCs w:val="22"/>
+                <w:sz w:val="20"/>
+                <w:szCs w:val="20"/>
               </w:rPr>
             </w:pPr>
             <w:r>
               <w:rPr>
+                <w:rFonts w:ascii="Arial" w:hAnsi="Arial" w:cs="Arial"/>
                 <w:color w:val="000000"/>
-                <w:spacing w:val="-3"/>
-                <w:kern w:val="2"/>
-                <w:sz w:val="22"/>
-                <w:szCs w:val="22"/>
-              </w:rPr>
-              <w:t>The theory of algorithms, unsolvable problems, complexity of algorithms</w:t>
+                <w:sz w:val="20"/>
+                <w:szCs w:val="20"/>
+              </w:rPr>
+              <w:t>Introduce algorithms, prove the existence of unsolvable problems. Introduce asymptotic growth notations. Define poly-time and infeasible problems.</w:t>
             </w:r>
           </w:p>
         </w:tc>
         <w:tc>
           <w:tcPr>
-            <w:tcW w:w="2728" w:type="dxa"/>
+            <w:tcW w:w="1809" w:type="dxa"/>
             <w:tcBorders>
               <w:top w:val="single" w:sz="4" w:space="0" w:color="000000"/>
               <w:left w:val="single" w:sz="4" w:space="0" w:color="000000"/>
@@ -4807,29 +4647,27 @@
           </w:tcPr>
           <w:p>
             <w:pPr>
-              <w:tabs>
-                <w:tab w:val="left" w:pos="-720"/>
-              </w:tabs>
-              <w:rPr>
-                <w:sz w:val="22"/>
-                <w:szCs w:val="22"/>
+              <w:rPr>
+                <w:rFonts w:ascii="Arial" w:hAnsi="Arial" w:cs="Arial"/>
+                <w:color w:val="000000"/>
+                <w:sz w:val="20"/>
+                <w:szCs w:val="20"/>
               </w:rPr>
             </w:pPr>
             <w:r>
               <w:rPr>
+                <w:rFonts w:ascii="Arial" w:hAnsi="Arial" w:cs="Arial"/>
                 <w:color w:val="000000"/>
-                <w:spacing w:val="-2"/>
-                <w:kern w:val="2"/>
-                <w:sz w:val="22"/>
-                <w:szCs w:val="22"/>
-              </w:rPr>
-              <w:t>Chapter 3 from the textbook.</w:t>
+                <w:sz w:val="20"/>
+                <w:szCs w:val="20"/>
+              </w:rPr>
+              <w:t>Ch3 "Algorithms" (3.1, 3.2, 3.3)</w:t>
             </w:r>
           </w:p>
         </w:tc>
         <w:tc>
           <w:tcPr>
-            <w:tcW w:w="2540" w:type="dxa"/>
+            <w:tcW w:w="2522" w:type="dxa"/>
             <w:tcBorders>
               <w:top w:val="single" w:sz="4" w:space="0" w:color="000000"/>
               <w:left w:val="single" w:sz="4" w:space="0" w:color="000000"/>
@@ -4840,60 +4678,37 @@
           </w:tcPr>
           <w:p>
             <w:pPr>
-              <w:tabs>
-                <w:tab w:val="left" w:pos="-720"/>
-              </w:tabs>
-              <w:rPr>
-                <w:sz w:val="22"/>
-                <w:szCs w:val="22"/>
+              <w:rPr>
+                <w:rFonts w:ascii="Arial" w:hAnsi="Arial" w:cs="Arial"/>
+                <w:sz w:val="20"/>
+                <w:szCs w:val="20"/>
               </w:rPr>
             </w:pPr>
             <w:r>
               <w:rPr>
-                <w:sz w:val="22"/>
-                <w:szCs w:val="22"/>
+                <w:rFonts w:ascii="Arial" w:hAnsi="Arial" w:cs="Arial"/>
+                <w:sz w:val="20"/>
+                <w:szCs w:val="20"/>
               </w:rPr>
               <w:t>HW04</w:t>
             </w:r>
             <w:r>
               <w:rPr>
-                <w:sz w:val="22"/>
-                <w:szCs w:val="22"/>
+                <w:rFonts w:ascii="Arial" w:hAnsi="Arial" w:cs="Arial"/>
+                <w:sz w:val="20"/>
+                <w:szCs w:val="20"/>
               </w:rPr>
               <w:br/>
-            </w:r>
-            <w:r>
-              <w:rPr>
-                <w:b/>
-                <w:color w:val="000000"/>
-                <w:spacing w:val="-2"/>
-                <w:kern w:val="2"/>
-                <w:sz w:val="22"/>
-                <w:szCs w:val="22"/>
-              </w:rPr>
-              <w:t xml:space="preserve">Individual Assignments </w:t>
-            </w:r>
-            <w:r>
-              <w:rPr>
-                <w:b/>
-                <w:color w:val="000000"/>
-                <w:spacing w:val="-2"/>
-                <w:kern w:val="2"/>
-                <w:sz w:val="22"/>
-                <w:szCs w:val="22"/>
+              <w:t>Individual Assignments.</w:t>
+            </w:r>
+            <w:r>
+              <w:rPr>
+                <w:rFonts w:ascii="Arial" w:hAnsi="Arial" w:cs="Arial"/>
+                <w:sz w:val="20"/>
+                <w:szCs w:val="20"/>
               </w:rPr>
               <w:br/>
-              <w:t>Part 1:</w:t>
-            </w:r>
-            <w:r>
-              <w:rPr>
-                <w:color w:val="000000"/>
-                <w:spacing w:val="-2"/>
-                <w:kern w:val="2"/>
-                <w:sz w:val="22"/>
-                <w:szCs w:val="22"/>
-              </w:rPr>
-              <w:t xml:space="preserve"> presentations on proofs, logic, math creativity.</w:t>
+              <w:t>Part 1: presentations on proofs, logic, math creativity.</w:t>
             </w:r>
           </w:p>
         </w:tc>
@@ -4901,7 +4716,7 @@
       <w:tr>
         <w:tc>
           <w:tcPr>
-            <w:tcW w:w="1285" w:type="dxa"/>
+            <w:tcW w:w="1336" w:type="dxa"/>
             <w:tcBorders>
               <w:top w:val="single" w:sz="4" w:space="0" w:color="000000"/>
               <w:left w:val="single" w:sz="4" w:space="0" w:color="000000"/>
@@ -4935,6 +4750,7 @@
                 <w:szCs w:val="22"/>
               </w:rPr>
               <w:br/>
+              <w:t>08.02 -</w:t>
             </w:r>
             <w:r>
               <w:rPr>
@@ -4942,45 +4758,14 @@
                 <w:sz w:val="22"/>
                 <w:szCs w:val="22"/>
               </w:rPr>
-              <w:t>08</w:t>
-            </w:r>
-            <w:r>
-              <w:rPr>
-                <w:kern w:val="2"/>
-                <w:sz w:val="22"/>
-                <w:szCs w:val="22"/>
-              </w:rPr>
-              <w:t>.02 -</w:t>
-            </w:r>
-            <w:r>
-              <w:rPr>
-                <w:kern w:val="2"/>
-                <w:sz w:val="22"/>
-                <w:szCs w:val="22"/>
-              </w:rPr>
               <w:br/>
-            </w:r>
-            <w:r>
-              <w:rPr>
-                <w:kern w:val="2"/>
-                <w:sz w:val="22"/>
-                <w:szCs w:val="22"/>
-              </w:rPr>
-              <w:t>12</w:t>
-            </w:r>
-            <w:r>
-              <w:rPr>
-                <w:kern w:val="2"/>
-                <w:sz w:val="22"/>
-                <w:szCs w:val="22"/>
-              </w:rPr>
-              <w:t>.02</w:t>
+              <w:t>12.02</w:t>
             </w:r>
           </w:p>
         </w:tc>
         <w:tc>
           <w:tcPr>
-            <w:tcW w:w="2049" w:type="dxa"/>
+            <w:tcW w:w="2935" w:type="dxa"/>
             <w:tcBorders>
               <w:top w:val="single" w:sz="4" w:space="0" w:color="000000"/>
               <w:left w:val="single" w:sz="4" w:space="0" w:color="000000"/>
@@ -4991,28 +4776,26 @@
           <w:p>
             <w:pPr>
               <w:rPr>
+                <w:rFonts w:ascii="Arial" w:hAnsi="Arial" w:cs="Arial"/>
                 <w:color w:val="000000"/>
-                <w:spacing w:val="-3"/>
-                <w:kern w:val="2"/>
-                <w:sz w:val="22"/>
-                <w:szCs w:val="22"/>
+                <w:sz w:val="20"/>
+                <w:szCs w:val="20"/>
               </w:rPr>
             </w:pPr>
             <w:r>
               <w:rPr>
+                <w:rFonts w:ascii="Arial" w:hAnsi="Arial" w:cs="Arial"/>
                 <w:color w:val="000000"/>
-                <w:spacing w:val="-3"/>
-                <w:kern w:val="2"/>
-                <w:sz w:val="22"/>
-                <w:szCs w:val="22"/>
-              </w:rPr>
-              <w:t>Number theory, Modular arithmetic, primes, cryptography.</w:t>
+                <w:sz w:val="20"/>
+                <w:szCs w:val="20"/>
+              </w:rPr>
+              <w:t>Use results about divisibility and primes, number representation, modular arithmetic, apply algorithms on integers.</w:t>
             </w:r>
           </w:p>
         </w:tc>
         <w:tc>
           <w:tcPr>
-            <w:tcW w:w="2728" w:type="dxa"/>
+            <w:tcW w:w="1809" w:type="dxa"/>
             <w:tcBorders>
               <w:top w:val="single" w:sz="4" w:space="0" w:color="000000"/>
               <w:left w:val="single" w:sz="4" w:space="0" w:color="000000"/>
@@ -5022,39 +4805,63 @@
           </w:tcPr>
           <w:p>
             <w:pPr>
-              <w:tabs>
-                <w:tab w:val="left" w:pos="-720"/>
-              </w:tabs>
-              <w:rPr>
-                <w:color w:val="000000"/>
-                <w:spacing w:val="-2"/>
-                <w:kern w:val="2"/>
-                <w:sz w:val="22"/>
-                <w:szCs w:val="22"/>
+              <w:rPr>
+                <w:rFonts w:ascii="Arial" w:hAnsi="Arial" w:cs="Arial"/>
+                <w:sz w:val="20"/>
+                <w:szCs w:val="20"/>
               </w:rPr>
             </w:pPr>
             <w:r>
               <w:rPr>
-                <w:sz w:val="22"/>
-                <w:szCs w:val="22"/>
-              </w:rPr>
-              <w:t>Chapter 4 from the textbook.</w:t>
-            </w:r>
-            <w:r>
-              <w:rPr>
-                <w:color w:val="000000"/>
-                <w:spacing w:val="-2"/>
-                <w:kern w:val="2"/>
-                <w:sz w:val="22"/>
-                <w:szCs w:val="22"/>
-              </w:rPr>
-              <w:br/>
+                <w:rFonts w:ascii="Arial" w:hAnsi="Arial" w:cs="Arial"/>
+                <w:sz w:val="20"/>
+                <w:szCs w:val="20"/>
+              </w:rPr>
+              <w:t xml:space="preserve">Ch4 "Number Theory" (4.1, </w:t>
+            </w:r>
+            <w:r>
+              <w:rPr>
+                <w:rFonts w:ascii="Arial" w:hAnsi="Arial" w:cs="Arial"/>
+                <w:b/>
+                <w:bCs/>
+                <w:color w:val="FF0000"/>
+                <w:sz w:val="20"/>
+                <w:szCs w:val="20"/>
+              </w:rPr>
+              <w:t>4.2,</w:t>
+            </w:r>
+            <w:r>
+              <w:rPr>
+                <w:rFonts w:ascii="Arial" w:hAnsi="Arial" w:cs="Arial"/>
+                <w:sz w:val="20"/>
+                <w:szCs w:val="20"/>
+              </w:rPr>
+              <w:t xml:space="preserve"> 4.3, 4.4, </w:t>
+            </w:r>
+            <w:r>
+              <w:rPr>
+                <w:rFonts w:ascii="Arial" w:hAnsi="Arial" w:cs="Arial"/>
+                <w:b/>
+                <w:bCs/>
+                <w:color w:val="FF0000"/>
+                <w:sz w:val="20"/>
+                <w:szCs w:val="20"/>
+              </w:rPr>
+              <w:t>4.5</w:t>
+            </w:r>
+            <w:r>
+              <w:rPr>
+                <w:rFonts w:ascii="Arial" w:hAnsi="Arial" w:cs="Arial"/>
+                <w:sz w:val="20"/>
+                <w:szCs w:val="20"/>
+              </w:rPr>
+              <w:t>)</w:t>
             </w:r>
           </w:p>
         </w:tc>
         <w:tc>
           <w:tcPr>
-            <w:tcW w:w="2540" w:type="dxa"/>
+            <w:tcW w:w="2522" w:type="dxa"/>
             <w:tcBorders>
               <w:top w:val="single" w:sz="4" w:space="0" w:color="000000"/>
               <w:left w:val="single" w:sz="4" w:space="0" w:color="000000"/>
@@ -5065,24 +4872,19 @@
           </w:tcPr>
           <w:p>
             <w:pPr>
-              <w:tabs>
-                <w:tab w:val="left" w:pos="-720"/>
-              </w:tabs>
-              <w:rPr>
+              <w:rPr>
+                <w:rFonts w:ascii="Arial" w:hAnsi="Arial" w:cs="Arial"/>
                 <w:color w:val="000000"/>
-                <w:spacing w:val="-2"/>
-                <w:kern w:val="2"/>
-                <w:sz w:val="22"/>
-                <w:szCs w:val="22"/>
+                <w:sz w:val="20"/>
+                <w:szCs w:val="20"/>
               </w:rPr>
             </w:pPr>
             <w:r>
               <w:rPr>
+                <w:rFonts w:ascii="Arial" w:hAnsi="Arial" w:cs="Arial"/>
                 <w:color w:val="000000"/>
-                <w:spacing w:val="-2"/>
-                <w:kern w:val="2"/>
-                <w:sz w:val="22"/>
-                <w:szCs w:val="22"/>
+                <w:sz w:val="20"/>
+                <w:szCs w:val="20"/>
               </w:rPr>
               <w:t>HW05</w:t>
             </w:r>
@@ -5092,7 +4894,7 @@
       <w:tr>
         <w:tc>
           <w:tcPr>
-            <w:tcW w:w="1285" w:type="dxa"/>
+            <w:tcW w:w="1336" w:type="dxa"/>
             <w:tcBorders>
               <w:top w:val="single" w:sz="4" w:space="0" w:color="000000"/>
               <w:left w:val="single" w:sz="4" w:space="0" w:color="000000"/>
@@ -5126,6 +4928,7 @@
                 <w:szCs w:val="22"/>
               </w:rPr>
               <w:br/>
+              <w:t>15.02 -</w:t>
             </w:r>
             <w:r>
               <w:rPr>
@@ -5133,45 +4936,14 @@
                 <w:sz w:val="22"/>
                 <w:szCs w:val="22"/>
               </w:rPr>
-              <w:t>15</w:t>
-            </w:r>
-            <w:r>
-              <w:rPr>
-                <w:kern w:val="2"/>
-                <w:sz w:val="22"/>
-                <w:szCs w:val="22"/>
-              </w:rPr>
-              <w:t>.02 -</w:t>
-            </w:r>
-            <w:r>
-              <w:rPr>
-                <w:kern w:val="2"/>
-                <w:sz w:val="22"/>
-                <w:szCs w:val="22"/>
-              </w:rPr>
               <w:br/>
-            </w:r>
-            <w:r>
-              <w:rPr>
-                <w:kern w:val="2"/>
-                <w:sz w:val="22"/>
-                <w:szCs w:val="22"/>
-              </w:rPr>
-              <w:t>19</w:t>
-            </w:r>
-            <w:r>
-              <w:rPr>
-                <w:kern w:val="2"/>
-                <w:sz w:val="22"/>
-                <w:szCs w:val="22"/>
-              </w:rPr>
-              <w:t>.02</w:t>
+              <w:t>19.02</w:t>
             </w:r>
           </w:p>
         </w:tc>
         <w:tc>
           <w:tcPr>
-            <w:tcW w:w="2049" w:type="dxa"/>
+            <w:tcW w:w="2935" w:type="dxa"/>
             <w:tcBorders>
               <w:top w:val="single" w:sz="4" w:space="0" w:color="000000"/>
               <w:left w:val="single" w:sz="4" w:space="0" w:color="000000"/>
@@ -5182,28 +4954,26 @@
           <w:p>
             <w:pPr>
               <w:rPr>
+                <w:rFonts w:ascii="Arial" w:hAnsi="Arial" w:cs="Arial"/>
                 <w:color w:val="000000"/>
-                <w:spacing w:val="-3"/>
-                <w:kern w:val="2"/>
-                <w:sz w:val="22"/>
-                <w:szCs w:val="22"/>
+                <w:sz w:val="20"/>
+                <w:szCs w:val="20"/>
               </w:rPr>
             </w:pPr>
             <w:r>
               <w:rPr>
+                <w:rFonts w:ascii="Arial" w:hAnsi="Arial" w:cs="Arial"/>
                 <w:color w:val="000000"/>
-                <w:spacing w:val="-3"/>
-                <w:kern w:val="2"/>
-                <w:sz w:val="22"/>
-                <w:szCs w:val="22"/>
-              </w:rPr>
-              <w:t>Mathematical induction, recursion, invariants.</w:t>
+                <w:sz w:val="20"/>
+                <w:szCs w:val="20"/>
+              </w:rPr>
+              <w:t>Use mathematical induction, recursion, invariants, (well ordering principle? axiom of choice?)</w:t>
             </w:r>
           </w:p>
         </w:tc>
         <w:tc>
           <w:tcPr>
-            <w:tcW w:w="2728" w:type="dxa"/>
+            <w:tcW w:w="1809" w:type="dxa"/>
             <w:tcBorders>
               <w:top w:val="single" w:sz="4" w:space="0" w:color="000000"/>
               <w:left w:val="single" w:sz="4" w:space="0" w:color="000000"/>
@@ -5213,32 +4983,27 @@
           </w:tcPr>
           <w:p>
             <w:pPr>
-              <w:tabs>
-                <w:tab w:val="left" w:pos="-720"/>
-              </w:tabs>
-              <w:rPr>
+              <w:rPr>
+                <w:rFonts w:ascii="Arial" w:hAnsi="Arial" w:cs="Arial"/>
                 <w:color w:val="000000"/>
-                <w:spacing w:val="-2"/>
-                <w:kern w:val="2"/>
-                <w:sz w:val="22"/>
-                <w:szCs w:val="22"/>
+                <w:sz w:val="20"/>
+                <w:szCs w:val="20"/>
               </w:rPr>
             </w:pPr>
             <w:r>
               <w:rPr>
+                <w:rFonts w:ascii="Arial" w:hAnsi="Arial" w:cs="Arial"/>
                 <w:color w:val="000000"/>
-                <w:spacing w:val="-2"/>
-                <w:kern w:val="2"/>
-                <w:sz w:val="22"/>
-                <w:szCs w:val="22"/>
-              </w:rPr>
-              <w:t>Chapter 5 from the textbook.</w:t>
+                <w:sz w:val="20"/>
+                <w:szCs w:val="20"/>
+              </w:rPr>
+              <w:t>Ch5 "Induction and Recursion" (5.1, 5.2, 5.3)</w:t>
             </w:r>
           </w:p>
         </w:tc>
         <w:tc>
           <w:tcPr>
-            <w:tcW w:w="2540" w:type="dxa"/>
+            <w:tcW w:w="2522" w:type="dxa"/>
             <w:tcBorders>
               <w:top w:val="single" w:sz="4" w:space="0" w:color="000000"/>
               <w:left w:val="single" w:sz="4" w:space="0" w:color="000000"/>
@@ -5249,18 +5014,17 @@
           </w:tcPr>
           <w:p>
             <w:pPr>
-              <w:tabs>
-                <w:tab w:val="left" w:pos="-720"/>
-              </w:tabs>
-              <w:rPr>
-                <w:sz w:val="22"/>
-                <w:szCs w:val="22"/>
+              <w:rPr>
+                <w:rFonts w:ascii="Arial" w:hAnsi="Arial" w:cs="Arial"/>
+                <w:sz w:val="20"/>
+                <w:szCs w:val="20"/>
               </w:rPr>
             </w:pPr>
             <w:r>
               <w:rPr>
-                <w:sz w:val="22"/>
-                <w:szCs w:val="22"/>
+                <w:rFonts w:ascii="Arial" w:hAnsi="Arial" w:cs="Arial"/>
+                <w:sz w:val="20"/>
+                <w:szCs w:val="20"/>
               </w:rPr>
               <w:t>HW06</w:t>
             </w:r>
@@ -5270,7 +5034,7 @@
       <w:tr>
         <w:tc>
           <w:tcPr>
-            <w:tcW w:w="1285" w:type="dxa"/>
+            <w:tcW w:w="1336" w:type="dxa"/>
             <w:tcBorders>
               <w:top w:val="single" w:sz="4" w:space="0" w:color="000000"/>
               <w:left w:val="single" w:sz="4" w:space="0" w:color="000000"/>
@@ -5304,6 +5068,7 @@
                 <w:szCs w:val="22"/>
               </w:rPr>
               <w:br/>
+              <w:t>22.02 -</w:t>
             </w:r>
             <w:r>
               <w:rPr>
@@ -5311,45 +5076,14 @@
                 <w:sz w:val="22"/>
                 <w:szCs w:val="22"/>
               </w:rPr>
-              <w:t>22</w:t>
-            </w:r>
-            <w:r>
-              <w:rPr>
-                <w:kern w:val="2"/>
-                <w:sz w:val="22"/>
-                <w:szCs w:val="22"/>
-              </w:rPr>
-              <w:t>.02 -</w:t>
-            </w:r>
-            <w:r>
-              <w:rPr>
-                <w:kern w:val="2"/>
-                <w:sz w:val="22"/>
-                <w:szCs w:val="22"/>
-              </w:rPr>
               <w:br/>
-            </w:r>
-            <w:r>
-              <w:rPr>
-                <w:kern w:val="2"/>
-                <w:sz w:val="22"/>
-                <w:szCs w:val="22"/>
-              </w:rPr>
-              <w:t>26</w:t>
-            </w:r>
-            <w:r>
-              <w:rPr>
-                <w:kern w:val="2"/>
-                <w:sz w:val="22"/>
-                <w:szCs w:val="22"/>
-              </w:rPr>
-              <w:t>.02</w:t>
+              <w:t>26.02</w:t>
             </w:r>
           </w:p>
         </w:tc>
         <w:tc>
           <w:tcPr>
-            <w:tcW w:w="2049" w:type="dxa"/>
+            <w:tcW w:w="2935" w:type="dxa"/>
             <w:tcBorders>
               <w:top w:val="single" w:sz="4" w:space="0" w:color="000000"/>
               <w:left w:val="single" w:sz="4" w:space="0" w:color="000000"/>
@@ -5360,25 +5094,26 @@
           <w:p>
             <w:pPr>
               <w:rPr>
-                <w:sz w:val="22"/>
-                <w:szCs w:val="22"/>
+                <w:rFonts w:ascii="Arial" w:hAnsi="Arial" w:cs="Arial"/>
+                <w:color w:val="000000"/>
+                <w:sz w:val="20"/>
+                <w:szCs w:val="20"/>
               </w:rPr>
             </w:pPr>
             <w:r>
               <w:rPr>
+                <w:rFonts w:ascii="Arial" w:hAnsi="Arial" w:cs="Arial"/>
                 <w:color w:val="000000"/>
-                <w:spacing w:val="-3"/>
-                <w:kern w:val="2"/>
-                <w:sz w:val="22"/>
-                <w:szCs w:val="22"/>
-              </w:rPr>
-              <w:t>Counting. The rule of multiplication. Permutations.</w:t>
+                <w:sz w:val="20"/>
+                <w:szCs w:val="20"/>
+              </w:rPr>
+              <w:t xml:space="preserve">Introduce relations, their properties and possible representations. </w:t>
             </w:r>
           </w:p>
         </w:tc>
         <w:tc>
           <w:tcPr>
-            <w:tcW w:w="2728" w:type="dxa"/>
+            <w:tcW w:w="1809" w:type="dxa"/>
             <w:tcBorders>
               <w:top w:val="single" w:sz="4" w:space="0" w:color="000000"/>
               <w:left w:val="single" w:sz="4" w:space="0" w:color="000000"/>
@@ -5388,42 +5123,27 @@
           </w:tcPr>
           <w:p>
             <w:pPr>
-              <w:tabs>
-                <w:tab w:val="left" w:pos="-720"/>
-              </w:tabs>
-              <w:rPr>
-                <w:spacing w:val="-2"/>
-                <w:kern w:val="2"/>
-                <w:sz w:val="22"/>
-                <w:szCs w:val="22"/>
+              <w:rPr>
+                <w:rFonts w:ascii="Arial" w:hAnsi="Arial" w:cs="Arial"/>
+                <w:color w:val="000000"/>
+                <w:sz w:val="20"/>
+                <w:szCs w:val="20"/>
               </w:rPr>
             </w:pPr>
             <w:r>
               <w:rPr>
+                <w:rFonts w:ascii="Arial" w:hAnsi="Arial" w:cs="Arial"/>
                 <w:color w:val="000000"/>
-                <w:spacing w:val="-2"/>
-                <w:kern w:val="2"/>
-                <w:sz w:val="22"/>
-                <w:szCs w:val="22"/>
-              </w:rPr>
-              <w:t>Chapter 6 from the textbook.</w:t>
-            </w:r>
-            <w:r>
-              <w:rPr>
-                <w:color w:val="000000"/>
-                <w:spacing w:val="-2"/>
-                <w:kern w:val="2"/>
-                <w:sz w:val="22"/>
-                <w:szCs w:val="22"/>
-              </w:rPr>
-              <w:br/>
-              <w:t xml:space="preserve">Reviewing for the midterm. </w:t>
+                <w:sz w:val="20"/>
+                <w:szCs w:val="20"/>
+              </w:rPr>
+              <w:t>Ch9 "Relations" (9.1, 9.2, 9.3)</w:t>
             </w:r>
           </w:p>
         </w:tc>
         <w:tc>
           <w:tcPr>
-            <w:tcW w:w="2540" w:type="dxa"/>
+            <w:tcW w:w="2522" w:type="dxa"/>
             <w:tcBorders>
               <w:top w:val="single" w:sz="4" w:space="0" w:color="000000"/>
               <w:left w:val="single" w:sz="4" w:space="0" w:color="000000"/>
@@ -5434,57 +5154,21 @@
           </w:tcPr>
           <w:p>
             <w:pPr>
-              <w:tabs>
-                <w:tab w:val="left" w:pos="-720"/>
-              </w:tabs>
-              <w:rPr>
+              <w:rPr>
+                <w:rFonts w:ascii="Arial" w:hAnsi="Arial" w:cs="Arial"/>
                 <w:color w:val="000000"/>
-                <w:spacing w:val="-2"/>
-                <w:kern w:val="2"/>
-                <w:sz w:val="22"/>
-                <w:szCs w:val="22"/>
+                <w:sz w:val="20"/>
+                <w:szCs w:val="20"/>
               </w:rPr>
             </w:pPr>
             <w:r>
               <w:rPr>
+                <w:rFonts w:ascii="Arial" w:hAnsi="Arial" w:cs="Arial"/>
                 <w:color w:val="000000"/>
-                <w:spacing w:val="-2"/>
-                <w:kern w:val="2"/>
-                <w:sz w:val="22"/>
-                <w:szCs w:val="22"/>
-              </w:rPr>
-              <w:t>HW07</w:t>
-            </w:r>
-            <w:r>
-              <w:rPr>
-                <w:color w:val="000000"/>
-                <w:spacing w:val="-2"/>
-                <w:kern w:val="2"/>
-                <w:sz w:val="22"/>
-                <w:szCs w:val="22"/>
-              </w:rPr>
-              <w:br/>
-              <w:t>Midterm</w:t>
-            </w:r>
-            <w:r>
-              <w:rPr>
-                <w:color w:val="000000"/>
-                <w:spacing w:val="-2"/>
-                <w:kern w:val="2"/>
-                <w:sz w:val="22"/>
-                <w:szCs w:val="22"/>
-              </w:rPr>
-              <w:t xml:space="preserve"> Exam</w:t>
-            </w:r>
-            <w:r>
-              <w:rPr>
-                <w:color w:val="000000"/>
-                <w:spacing w:val="-2"/>
-                <w:kern w:val="2"/>
-                <w:sz w:val="22"/>
-                <w:szCs w:val="22"/>
-              </w:rPr>
-              <w:br/>
+                <w:sz w:val="20"/>
+                <w:szCs w:val="20"/>
+              </w:rPr>
+              <w:t>Midterm Exam</w:t>
             </w:r>
           </w:p>
         </w:tc>
@@ -5492,7 +5176,7 @@
       <w:tr>
         <w:tc>
           <w:tcPr>
-            <w:tcW w:w="1285" w:type="dxa"/>
+            <w:tcW w:w="1336" w:type="dxa"/>
             <w:tcBorders>
               <w:top w:val="single" w:sz="4" w:space="0" w:color="000000"/>
               <w:left w:val="single" w:sz="4" w:space="0" w:color="000000"/>
@@ -5526,45 +5210,13 @@
                 <w:szCs w:val="22"/>
               </w:rPr>
               <w:br/>
-              <w:t>0</w:t>
-            </w:r>
-            <w:r>
-              <w:rPr>
-                <w:kern w:val="2"/>
-                <w:sz w:val="22"/>
-                <w:szCs w:val="22"/>
-              </w:rPr>
-              <w:t>1</w:t>
-            </w:r>
-            <w:r>
-              <w:rPr>
-                <w:kern w:val="2"/>
-                <w:sz w:val="22"/>
-                <w:szCs w:val="22"/>
-              </w:rPr>
-              <w:t>.03 – 0</w:t>
-            </w:r>
-            <w:r>
-              <w:rPr>
-                <w:kern w:val="2"/>
-                <w:sz w:val="22"/>
-                <w:szCs w:val="22"/>
-              </w:rPr>
-              <w:t>5</w:t>
-            </w:r>
-            <w:r>
-              <w:rPr>
-                <w:kern w:val="2"/>
-                <w:sz w:val="22"/>
-                <w:szCs w:val="22"/>
-              </w:rPr>
-              <w:t>.03</w:t>
+              <w:t>01.03 – 05.03</w:t>
             </w:r>
           </w:p>
         </w:tc>
         <w:tc>
           <w:tcPr>
-            <w:tcW w:w="2049" w:type="dxa"/>
+            <w:tcW w:w="2935" w:type="dxa"/>
             <w:tcBorders>
               <w:top w:val="single" w:sz="4" w:space="0" w:color="000000"/>
               <w:left w:val="single" w:sz="4" w:space="0" w:color="000000"/>
@@ -5575,25 +5227,26 @@
           <w:p>
             <w:pPr>
               <w:rPr>
-                <w:sz w:val="22"/>
-                <w:szCs w:val="22"/>
+                <w:rFonts w:ascii="Arial" w:hAnsi="Arial" w:cs="Arial"/>
+                <w:color w:val="000000"/>
+                <w:sz w:val="20"/>
+                <w:szCs w:val="20"/>
               </w:rPr>
             </w:pPr>
             <w:r>
               <w:rPr>
+                <w:rFonts w:ascii="Arial" w:hAnsi="Arial" w:cs="Arial"/>
                 <w:color w:val="000000"/>
-                <w:spacing w:val="-3"/>
-                <w:kern w:val="2"/>
-                <w:sz w:val="22"/>
-                <w:szCs w:val="22"/>
-              </w:rPr>
-              <w:t>Discrete Probability. Assigning probabilities. Bayes theorem. Descriptive statistics</w:t>
+                <w:sz w:val="20"/>
+                <w:szCs w:val="20"/>
+              </w:rPr>
+              <w:t>Manipulate equivalence and (partial) order relations.</w:t>
             </w:r>
           </w:p>
         </w:tc>
         <w:tc>
           <w:tcPr>
-            <w:tcW w:w="2728" w:type="dxa"/>
+            <w:tcW w:w="1809" w:type="dxa"/>
             <w:tcBorders>
               <w:top w:val="single" w:sz="4" w:space="0" w:color="000000"/>
               <w:left w:val="single" w:sz="4" w:space="0" w:color="000000"/>
@@ -5603,28 +5256,25 @@
           </w:tcPr>
           <w:p>
             <w:pPr>
-              <w:tabs>
-                <w:tab w:val="left" w:pos="-720"/>
-              </w:tabs>
-              <w:rPr>
-                <w:sz w:val="22"/>
-                <w:szCs w:val="22"/>
+              <w:rPr>
+                <w:rFonts w:ascii="Arial" w:hAnsi="Arial" w:cs="Arial"/>
+                <w:sz w:val="20"/>
+                <w:szCs w:val="20"/>
               </w:rPr>
             </w:pPr>
             <w:r>
               <w:rPr>
-                <w:spacing w:val="-2"/>
-                <w:kern w:val="2"/>
-                <w:sz w:val="22"/>
-                <w:szCs w:val="22"/>
-              </w:rPr>
-              <w:t>Chapter 7 from the textbook.</w:t>
+                <w:rFonts w:ascii="Arial" w:hAnsi="Arial" w:cs="Arial"/>
+                <w:sz w:val="20"/>
+                <w:szCs w:val="20"/>
+              </w:rPr>
+              <w:t>Ch9 "Relations" (9.4, 9.5, 9.6)</w:t>
             </w:r>
           </w:p>
         </w:tc>
         <w:tc>
           <w:tcPr>
-            <w:tcW w:w="2540" w:type="dxa"/>
+            <w:tcW w:w="2522" w:type="dxa"/>
             <w:tcBorders>
               <w:top w:val="single" w:sz="4" w:space="0" w:color="000000"/>
               <w:left w:val="single" w:sz="4" w:space="0" w:color="000000"/>
@@ -5635,60 +5285,37 @@
           </w:tcPr>
           <w:p>
             <w:pPr>
-              <w:tabs>
-                <w:tab w:val="left" w:pos="-720"/>
-              </w:tabs>
-              <w:rPr>
-                <w:sz w:val="22"/>
-                <w:szCs w:val="22"/>
+              <w:rPr>
+                <w:rFonts w:ascii="Arial" w:hAnsi="Arial" w:cs="Arial"/>
+                <w:sz w:val="20"/>
+                <w:szCs w:val="20"/>
               </w:rPr>
             </w:pPr>
             <w:r>
               <w:rPr>
-                <w:sz w:val="22"/>
-                <w:szCs w:val="22"/>
-              </w:rPr>
-              <w:t>HW08</w:t>
-            </w:r>
-            <w:r>
-              <w:rPr>
-                <w:sz w:val="22"/>
-                <w:szCs w:val="22"/>
+                <w:rFonts w:ascii="Arial" w:hAnsi="Arial" w:cs="Arial"/>
+                <w:sz w:val="20"/>
+                <w:szCs w:val="20"/>
+              </w:rPr>
+              <w:t>HW07</w:t>
+            </w:r>
+            <w:r>
+              <w:rPr>
+                <w:rFonts w:ascii="Arial" w:hAnsi="Arial" w:cs="Arial"/>
+                <w:sz w:val="20"/>
+                <w:szCs w:val="20"/>
               </w:rPr>
               <w:br/>
-            </w:r>
-            <w:r>
-              <w:rPr>
-                <w:b/>
-                <w:color w:val="000000"/>
-                <w:spacing w:val="-2"/>
-                <w:kern w:val="2"/>
-                <w:sz w:val="22"/>
-                <w:szCs w:val="22"/>
-              </w:rPr>
-              <w:t xml:space="preserve">Individual Assignments </w:t>
-            </w:r>
-            <w:r>
-              <w:rPr>
-                <w:b/>
-                <w:color w:val="000000"/>
-                <w:spacing w:val="-2"/>
-                <w:kern w:val="2"/>
-                <w:sz w:val="22"/>
-                <w:szCs w:val="22"/>
+              <w:t>Individual Assignments.</w:t>
+            </w:r>
+            <w:r>
+              <w:rPr>
+                <w:rFonts w:ascii="Arial" w:hAnsi="Arial" w:cs="Arial"/>
+                <w:sz w:val="20"/>
+                <w:szCs w:val="20"/>
               </w:rPr>
               <w:br/>
-              <w:t>Part 2:</w:t>
-            </w:r>
-            <w:r>
-              <w:rPr>
-                <w:color w:val="000000"/>
-                <w:spacing w:val="-2"/>
-                <w:kern w:val="2"/>
-                <w:sz w:val="22"/>
-                <w:szCs w:val="22"/>
-              </w:rPr>
-              <w:t xml:space="preserve"> presentations on number theory, cryptography etc.</w:t>
+              <w:t>Part 2: presentations on number theory, relations.</w:t>
             </w:r>
           </w:p>
         </w:tc>
@@ -5696,7 +5323,7 @@
       <w:tr>
         <w:tc>
           <w:tcPr>
-            <w:tcW w:w="1285" w:type="dxa"/>
+            <w:tcW w:w="1336" w:type="dxa"/>
             <w:tcBorders>
               <w:top w:val="single" w:sz="4" w:space="0" w:color="000000"/>
               <w:left w:val="single" w:sz="4" w:space="0" w:color="000000"/>
@@ -5730,7 +5357,7 @@
                 <w:szCs w:val="22"/>
               </w:rPr>
               <w:br/>
-              <w:t>0</w:t>
+              <w:t>08.03 -</w:t>
             </w:r>
             <w:r>
               <w:rPr>
@@ -5738,46 +5365,14 @@
                 <w:sz w:val="22"/>
                 <w:szCs w:val="22"/>
               </w:rPr>
-              <w:t>8</w:t>
-            </w:r>
-            <w:r>
-              <w:rPr>
-                <w:kern w:val="2"/>
-                <w:sz w:val="22"/>
-                <w:szCs w:val="22"/>
-              </w:rPr>
-              <w:t>.03 -</w:t>
-            </w:r>
-            <w:r>
-              <w:rPr>
-                <w:kern w:val="2"/>
-                <w:sz w:val="22"/>
-                <w:szCs w:val="22"/>
-              </w:rPr>
               <w:br/>
-              <w:t>1</w:t>
-            </w:r>
-            <w:r>
-              <w:rPr>
-                <w:kern w:val="2"/>
-                <w:sz w:val="22"/>
-                <w:szCs w:val="22"/>
-              </w:rPr>
-              <w:t>2</w:t>
-            </w:r>
-            <w:r>
-              <w:rPr>
-                <w:kern w:val="2"/>
-                <w:sz w:val="22"/>
-                <w:szCs w:val="22"/>
-              </w:rPr>
-              <w:t>.03</w:t>
+              <w:t>12.03</w:t>
             </w:r>
           </w:p>
         </w:tc>
         <w:tc>
           <w:tcPr>
-            <w:tcW w:w="2049" w:type="dxa"/>
+            <w:tcW w:w="2935" w:type="dxa"/>
             <w:tcBorders>
               <w:top w:val="single" w:sz="4" w:space="0" w:color="000000"/>
               <w:left w:val="single" w:sz="4" w:space="0" w:color="000000"/>
@@ -5788,22 +5383,33 @@
           <w:p>
             <w:pPr>
               <w:rPr>
-                <w:sz w:val="22"/>
-                <w:szCs w:val="22"/>
+                <w:rFonts w:ascii="Arial" w:hAnsi="Arial" w:cs="Arial"/>
+                <w:sz w:val="20"/>
+                <w:szCs w:val="20"/>
               </w:rPr>
             </w:pPr>
             <w:r>
               <w:rPr>
-                <w:sz w:val="22"/>
-                <w:szCs w:val="22"/>
-              </w:rPr>
-              <w:t>More counting. Recurrences.  Generating functions. Inclusion-exclusion.</w:t>
+                <w:rFonts w:ascii="Arial" w:hAnsi="Arial" w:cs="Arial"/>
+                <w:sz w:val="20"/>
+                <w:szCs w:val="20"/>
+              </w:rPr>
+              <w:t xml:space="preserve">Apply rules of multiplication (also addition, division etc.) to count some finite sets or structures. Appply permutation, combination, etc. formulas (also their variants </w:t>
+            </w:r>
+            <w:r>
+              <w:rPr>
+                <w:rFonts w:ascii="Arial" w:hAnsi="Arial" w:cs="Arial"/>
+                <w:sz w:val="20"/>
+                <w:szCs w:val="20"/>
+              </w:rPr>
+              <w:lastRenderedPageBreak/>
+              <w:t>with repetitions)</w:t>
             </w:r>
           </w:p>
         </w:tc>
         <w:tc>
           <w:tcPr>
-            <w:tcW w:w="2728" w:type="dxa"/>
+            <w:tcW w:w="1809" w:type="dxa"/>
             <w:tcBorders>
               <w:top w:val="single" w:sz="4" w:space="0" w:color="000000"/>
               <w:left w:val="single" w:sz="4" w:space="0" w:color="000000"/>
@@ -5813,32 +5419,28 @@
           </w:tcPr>
           <w:p>
             <w:pPr>
-              <w:tabs>
-                <w:tab w:val="left" w:pos="-720"/>
-              </w:tabs>
-              <w:rPr>
+              <w:rPr>
+                <w:rFonts w:ascii="Arial" w:hAnsi="Arial" w:cs="Arial"/>
                 <w:color w:val="000000"/>
-                <w:spacing w:val="-2"/>
-                <w:kern w:val="2"/>
-                <w:sz w:val="22"/>
-                <w:szCs w:val="22"/>
+                <w:sz w:val="20"/>
+                <w:szCs w:val="20"/>
               </w:rPr>
             </w:pPr>
             <w:r>
               <w:rPr>
+                <w:rFonts w:ascii="Arial" w:hAnsi="Arial" w:cs="Arial"/>
                 <w:color w:val="000000"/>
-                <w:spacing w:val="-2"/>
-                <w:kern w:val="2"/>
-                <w:sz w:val="22"/>
-                <w:szCs w:val="22"/>
-              </w:rPr>
-              <w:t>Chapters 6 and 7 from the textbook</w:t>
+                <w:sz w:val="20"/>
+                <w:szCs w:val="20"/>
+              </w:rPr>
+              <w:lastRenderedPageBreak/>
+              <w:t>Ch6 "Counting" (6.1, 6.2, 6.3, 6.4, 6.5)</w:t>
             </w:r>
           </w:p>
         </w:tc>
         <w:tc>
           <w:tcPr>
-            <w:tcW w:w="2540" w:type="dxa"/>
+            <w:tcW w:w="2522" w:type="dxa"/>
             <w:tcBorders>
               <w:top w:val="single" w:sz="4" w:space="0" w:color="000000"/>
               <w:left w:val="single" w:sz="4" w:space="0" w:color="000000"/>
@@ -5849,37 +5451,21 @@
           </w:tcPr>
           <w:p>
             <w:pPr>
-              <w:tabs>
-                <w:tab w:val="left" w:pos="-720"/>
-              </w:tabs>
-              <w:snapToGrid w:val="0"/>
-              <w:rPr>
+              <w:rPr>
+                <w:rFonts w:ascii="Arial" w:hAnsi="Arial" w:cs="Arial"/>
                 <w:color w:val="000000"/>
-                <w:spacing w:val="-2"/>
-                <w:kern w:val="2"/>
-                <w:sz w:val="22"/>
-                <w:szCs w:val="22"/>
+                <w:sz w:val="20"/>
+                <w:szCs w:val="20"/>
               </w:rPr>
             </w:pPr>
             <w:r>
               <w:rPr>
+                <w:rFonts w:ascii="Arial" w:hAnsi="Arial" w:cs="Arial"/>
                 <w:color w:val="000000"/>
-                <w:spacing w:val="-2"/>
-                <w:kern w:val="2"/>
-                <w:sz w:val="22"/>
-                <w:szCs w:val="22"/>
-              </w:rPr>
-              <w:t>HW09</w:t>
-            </w:r>
-            <w:r>
-              <w:rPr>
-                <w:color w:val="000000"/>
-                <w:spacing w:val="-2"/>
-                <w:kern w:val="2"/>
-                <w:sz w:val="22"/>
-                <w:szCs w:val="22"/>
-              </w:rPr>
-              <w:br/>
+                <w:sz w:val="20"/>
+                <w:szCs w:val="20"/>
+              </w:rPr>
+              <w:t>HW08</w:t>
             </w:r>
           </w:p>
         </w:tc>
@@ -5887,7 +5473,7 @@
       <w:tr>
         <w:tc>
           <w:tcPr>
-            <w:tcW w:w="1285" w:type="dxa"/>
+            <w:tcW w:w="1336" w:type="dxa"/>
             <w:tcBorders>
               <w:top w:val="single" w:sz="4" w:space="0" w:color="000000"/>
               <w:left w:val="single" w:sz="4" w:space="0" w:color="000000"/>
@@ -5937,7 +5523,7 @@
         </w:tc>
         <w:tc>
           <w:tcPr>
-            <w:tcW w:w="2049" w:type="dxa"/>
+            <w:tcW w:w="2935" w:type="dxa"/>
             <w:tcBorders>
               <w:top w:val="single" w:sz="4" w:space="0" w:color="000000"/>
               <w:left w:val="single" w:sz="4" w:space="0" w:color="000000"/>
@@ -5948,22 +5534,24 @@
           <w:p>
             <w:pPr>
               <w:rPr>
-                <w:sz w:val="22"/>
-                <w:szCs w:val="22"/>
+                <w:rFonts w:ascii="Arial" w:hAnsi="Arial" w:cs="Arial"/>
+                <w:sz w:val="20"/>
+                <w:szCs w:val="20"/>
               </w:rPr>
             </w:pPr>
             <w:r>
               <w:rPr>
-                <w:sz w:val="22"/>
-                <w:szCs w:val="22"/>
-              </w:rPr>
-              <w:t>Relations. Types of relations. Orderings.</w:t>
+                <w:rFonts w:ascii="Arial" w:hAnsi="Arial" w:cs="Arial"/>
+                <w:sz w:val="20"/>
+                <w:szCs w:val="20"/>
+              </w:rPr>
+              <w:t>Discrete Probability. Assigning probabilities. Bayes theorem. Descriptive statistics</w:t>
             </w:r>
           </w:p>
         </w:tc>
         <w:tc>
           <w:tcPr>
-            <w:tcW w:w="2728" w:type="dxa"/>
+            <w:tcW w:w="1809" w:type="dxa"/>
             <w:tcBorders>
               <w:top w:val="single" w:sz="4" w:space="0" w:color="000000"/>
               <w:left w:val="single" w:sz="4" w:space="0" w:color="000000"/>
@@ -5973,26 +5561,25 @@
           </w:tcPr>
           <w:p>
             <w:pPr>
-              <w:tabs>
-                <w:tab w:val="left" w:pos="-720"/>
-              </w:tabs>
-              <w:rPr>
-                <w:sz w:val="22"/>
-                <w:szCs w:val="22"/>
+              <w:rPr>
+                <w:rFonts w:ascii="Arial" w:hAnsi="Arial" w:cs="Arial"/>
+                <w:sz w:val="20"/>
+                <w:szCs w:val="20"/>
               </w:rPr>
             </w:pPr>
             <w:r>
               <w:rPr>
-                <w:sz w:val="22"/>
-                <w:szCs w:val="22"/>
-              </w:rPr>
-              <w:t>Chapter 8 from the textbook.</w:t>
+                <w:rFonts w:ascii="Arial" w:hAnsi="Arial" w:cs="Arial"/>
+                <w:sz w:val="20"/>
+                <w:szCs w:val="20"/>
+              </w:rPr>
+              <w:t>Ch7 "Discrete Probability" (7.1, 7.2, 7.3, 7.4)</w:t>
             </w:r>
           </w:p>
         </w:tc>
         <w:tc>
           <w:tcPr>
-            <w:tcW w:w="2540" w:type="dxa"/>
+            <w:tcW w:w="2522" w:type="dxa"/>
             <w:tcBorders>
               <w:top w:val="single" w:sz="4" w:space="0" w:color="000000"/>
               <w:left w:val="single" w:sz="4" w:space="0" w:color="000000"/>
@@ -6003,60 +5590,37 @@
           </w:tcPr>
           <w:p>
             <w:pPr>
-              <w:tabs>
-                <w:tab w:val="left" w:pos="-720"/>
-              </w:tabs>
-              <w:rPr>
-                <w:sz w:val="22"/>
-                <w:szCs w:val="22"/>
+              <w:rPr>
+                <w:rFonts w:ascii="Arial" w:hAnsi="Arial" w:cs="Arial"/>
+                <w:sz w:val="20"/>
+                <w:szCs w:val="20"/>
               </w:rPr>
             </w:pPr>
             <w:r>
               <w:rPr>
-                <w:sz w:val="22"/>
-                <w:szCs w:val="22"/>
-              </w:rPr>
-              <w:t>HW10</w:t>
-            </w:r>
-            <w:r>
-              <w:rPr>
-                <w:sz w:val="22"/>
-                <w:szCs w:val="22"/>
+                <w:rFonts w:ascii="Arial" w:hAnsi="Arial" w:cs="Arial"/>
+                <w:sz w:val="20"/>
+                <w:szCs w:val="20"/>
+              </w:rPr>
+              <w:t>HW09</w:t>
+            </w:r>
+            <w:r>
+              <w:rPr>
+                <w:rFonts w:ascii="Arial" w:hAnsi="Arial" w:cs="Arial"/>
+                <w:sz w:val="20"/>
+                <w:szCs w:val="20"/>
               </w:rPr>
               <w:br/>
-            </w:r>
-            <w:r>
-              <w:rPr>
-                <w:b/>
-                <w:color w:val="000000"/>
-                <w:spacing w:val="-2"/>
-                <w:kern w:val="2"/>
-                <w:sz w:val="22"/>
-                <w:szCs w:val="22"/>
-              </w:rPr>
-              <w:t xml:space="preserve">Individual Assignments </w:t>
-            </w:r>
-            <w:r>
-              <w:rPr>
-                <w:b/>
-                <w:color w:val="000000"/>
-                <w:spacing w:val="-2"/>
-                <w:kern w:val="2"/>
-                <w:sz w:val="22"/>
-                <w:szCs w:val="22"/>
+              <w:t xml:space="preserve">Individual Assignments. </w:t>
+            </w:r>
+            <w:r>
+              <w:rPr>
+                <w:rFonts w:ascii="Arial" w:hAnsi="Arial" w:cs="Arial"/>
+                <w:sz w:val="20"/>
+                <w:szCs w:val="20"/>
               </w:rPr>
               <w:br/>
-              <w:t>Part 3:</w:t>
-            </w:r>
-            <w:r>
-              <w:rPr>
-                <w:color w:val="000000"/>
-                <w:spacing w:val="-2"/>
-                <w:kern w:val="2"/>
-                <w:sz w:val="22"/>
-                <w:szCs w:val="22"/>
-              </w:rPr>
-              <w:t xml:space="preserve"> presentations on counting and probabilities.</w:t>
+              <w:t>Part 3: presentations on counting and probabilities.</w:t>
             </w:r>
           </w:p>
         </w:tc>
@@ -6064,7 +5628,7 @@
       <w:tr>
         <w:tc>
           <w:tcPr>
-            <w:tcW w:w="1285" w:type="dxa"/>
+            <w:tcW w:w="1336" w:type="dxa"/>
             <w:tcBorders>
               <w:top w:val="single" w:sz="4" w:space="0" w:color="000000"/>
               <w:left w:val="single" w:sz="4" w:space="0" w:color="000000"/>
@@ -6113,7 +5677,7 @@
         </w:tc>
         <w:tc>
           <w:tcPr>
-            <w:tcW w:w="2049" w:type="dxa"/>
+            <w:tcW w:w="2935" w:type="dxa"/>
             <w:tcBorders>
               <w:top w:val="single" w:sz="4" w:space="0" w:color="000000"/>
               <w:left w:val="single" w:sz="4" w:space="0" w:color="000000"/>
@@ -6124,37 +5688,26 @@
           <w:p>
             <w:pPr>
               <w:rPr>
-                <w:kern w:val="2"/>
-                <w:sz w:val="22"/>
-                <w:szCs w:val="22"/>
+                <w:rFonts w:ascii="Arial" w:hAnsi="Arial" w:cs="Arial"/>
+                <w:color w:val="000000"/>
+                <w:sz w:val="20"/>
+                <w:szCs w:val="20"/>
               </w:rPr>
             </w:pPr>
             <w:r>
               <w:rPr>
+                <w:rFonts w:ascii="Arial" w:hAnsi="Arial" w:cs="Arial"/>
                 <w:color w:val="000000"/>
-                <w:spacing w:val="-3"/>
-                <w:kern w:val="2"/>
-                <w:sz w:val="22"/>
-                <w:szCs w:val="22"/>
-              </w:rPr>
-              <w:t>Graphs</w:t>
-            </w:r>
-            <w:r>
-              <w:rPr>
-                <w:color w:val="000000"/>
-                <w:spacing w:val="-3"/>
-                <w:kern w:val="2"/>
-                <w:sz w:val="22"/>
-                <w:szCs w:val="22"/>
-                <w:lang w:val="en-US"/>
-              </w:rPr>
-              <w:t>. Representing graphs. Cycles.  Shortest paths.</w:t>
+                <w:sz w:val="20"/>
+                <w:szCs w:val="20"/>
+              </w:rPr>
+              <w:t>More counting. Recurrences. Inclusion-exclusion.</w:t>
             </w:r>
           </w:p>
         </w:tc>
         <w:tc>
           <w:tcPr>
-            <w:tcW w:w="2728" w:type="dxa"/>
+            <w:tcW w:w="1809" w:type="dxa"/>
             <w:tcBorders>
               <w:top w:val="single" w:sz="4" w:space="0" w:color="000000"/>
               <w:left w:val="single" w:sz="4" w:space="0" w:color="000000"/>
@@ -6164,32 +5717,27 @@
           </w:tcPr>
           <w:p>
             <w:pPr>
-              <w:tabs>
-                <w:tab w:val="left" w:pos="-720"/>
-              </w:tabs>
-              <w:rPr>
+              <w:rPr>
+                <w:rFonts w:ascii="Arial" w:hAnsi="Arial" w:cs="Arial"/>
                 <w:color w:val="000000"/>
-                <w:spacing w:val="-2"/>
-                <w:kern w:val="2"/>
-                <w:sz w:val="22"/>
-                <w:szCs w:val="22"/>
+                <w:sz w:val="20"/>
+                <w:szCs w:val="20"/>
               </w:rPr>
             </w:pPr>
             <w:r>
               <w:rPr>
+                <w:rFonts w:ascii="Arial" w:hAnsi="Arial" w:cs="Arial"/>
                 <w:color w:val="000000"/>
-                <w:spacing w:val="-2"/>
-                <w:kern w:val="2"/>
-                <w:sz w:val="22"/>
-                <w:szCs w:val="22"/>
-              </w:rPr>
-              <w:t>Chapter 9 from the textbook.</w:t>
+                <w:sz w:val="20"/>
+                <w:szCs w:val="20"/>
+              </w:rPr>
+              <w:t>Ch8 "Advanced Counting" (8.1, 8.2, 8.3, 8.5)</w:t>
             </w:r>
           </w:p>
         </w:tc>
         <w:tc>
           <w:tcPr>
-            <w:tcW w:w="2540" w:type="dxa"/>
+            <w:tcW w:w="2522" w:type="dxa"/>
             <w:tcBorders>
               <w:top w:val="single" w:sz="4" w:space="0" w:color="000000"/>
               <w:left w:val="single" w:sz="4" w:space="0" w:color="000000"/>
@@ -6200,24 +5748,19 @@
           </w:tcPr>
           <w:p>
             <w:pPr>
-              <w:tabs>
-                <w:tab w:val="left" w:pos="-720"/>
-              </w:tabs>
-              <w:rPr>
-                <w:kern w:val="2"/>
-                <w:sz w:val="22"/>
-                <w:szCs w:val="22"/>
-                <w:lang w:val="en-US"/>
+              <w:rPr>
+                <w:rFonts w:ascii="Arial" w:hAnsi="Arial" w:cs="Arial"/>
+                <w:sz w:val="20"/>
+                <w:szCs w:val="20"/>
               </w:rPr>
             </w:pPr>
             <w:r>
               <w:rPr>
-                <w:kern w:val="2"/>
-                <w:sz w:val="22"/>
-                <w:szCs w:val="22"/>
-                <w:lang w:val="en-US"/>
-              </w:rPr>
-              <w:t>HW11</w:t>
+                <w:rFonts w:ascii="Arial" w:hAnsi="Arial" w:cs="Arial"/>
+                <w:sz w:val="20"/>
+                <w:szCs w:val="20"/>
+              </w:rPr>
+              <w:t>HW10</w:t>
             </w:r>
           </w:p>
         </w:tc>
@@ -6225,7 +5768,7 @@
       <w:tr>
         <w:tc>
           <w:tcPr>
-            <w:tcW w:w="1285" w:type="dxa"/>
+            <w:tcW w:w="1336" w:type="dxa"/>
             <w:tcBorders>
               <w:top w:val="single" w:sz="4" w:space="0" w:color="000000"/>
               <w:left w:val="single" w:sz="4" w:space="0" w:color="000000"/>
@@ -6274,7 +5817,7 @@
         </w:tc>
         <w:tc>
           <w:tcPr>
-            <w:tcW w:w="2049" w:type="dxa"/>
+            <w:tcW w:w="2935" w:type="dxa"/>
             <w:tcBorders>
               <w:top w:val="single" w:sz="4" w:space="0" w:color="000000"/>
               <w:left w:val="single" w:sz="4" w:space="0" w:color="000000"/>
@@ -6285,24 +5828,24 @@
           <w:p>
             <w:pPr>
               <w:rPr>
-                <w:spacing w:val="-3"/>
-                <w:kern w:val="2"/>
-                <w:sz w:val="22"/>
-                <w:szCs w:val="22"/>
+                <w:rFonts w:ascii="Arial" w:hAnsi="Arial" w:cs="Arial"/>
+                <w:sz w:val="20"/>
+                <w:szCs w:val="20"/>
               </w:rPr>
             </w:pPr>
             <w:r>
               <w:rPr>
-                <w:sz w:val="22"/>
-                <w:szCs w:val="22"/>
-              </w:rPr>
-              <w:t xml:space="preserve">Trees. Tree traversal. </w:t>
+                <w:rFonts w:ascii="Arial" w:hAnsi="Arial" w:cs="Arial"/>
+                <w:sz w:val="20"/>
+                <w:szCs w:val="20"/>
+              </w:rPr>
+              <w:t>Graphs. Representing graphs. Cycles. Shortest paths.</w:t>
             </w:r>
           </w:p>
         </w:tc>
         <w:tc>
           <w:tcPr>
-            <w:tcW w:w="2728" w:type="dxa"/>
+            <w:tcW w:w="1809" w:type="dxa"/>
             <w:tcBorders>
               <w:top w:val="single" w:sz="4" w:space="0" w:color="000000"/>
               <w:left w:val="single" w:sz="4" w:space="0" w:color="000000"/>
@@ -6313,22 +5856,24 @@
           <w:p>
             <w:pPr>
               <w:rPr>
-                <w:sz w:val="22"/>
-                <w:szCs w:val="22"/>
+                <w:rFonts w:ascii="Arial" w:hAnsi="Arial" w:cs="Arial"/>
+                <w:sz w:val="20"/>
+                <w:szCs w:val="20"/>
               </w:rPr>
             </w:pPr>
             <w:r>
               <w:rPr>
-                <w:sz w:val="22"/>
-                <w:szCs w:val="22"/>
-              </w:rPr>
-              <w:t>Chapter 11 from the textbook.</w:t>
+                <w:rFonts w:ascii="Arial" w:hAnsi="Arial" w:cs="Arial"/>
+                <w:sz w:val="20"/>
+                <w:szCs w:val="20"/>
+              </w:rPr>
+              <w:t>Ch10 "Graphs" (10.1, 10.2, 10.3, 10.4, 10.5)</w:t>
             </w:r>
           </w:p>
         </w:tc>
         <w:tc>
           <w:tcPr>
-            <w:tcW w:w="2540" w:type="dxa"/>
+            <w:tcW w:w="2522" w:type="dxa"/>
             <w:tcBorders>
               <w:top w:val="single" w:sz="4" w:space="0" w:color="000000"/>
               <w:left w:val="single" w:sz="4" w:space="0" w:color="000000"/>
@@ -6340,16 +5885,18 @@
           <w:p>
             <w:pPr>
               <w:rPr>
-                <w:sz w:val="22"/>
-                <w:szCs w:val="22"/>
+                <w:rFonts w:ascii="Arial" w:hAnsi="Arial" w:cs="Arial"/>
+                <w:sz w:val="20"/>
+                <w:szCs w:val="20"/>
               </w:rPr>
             </w:pPr>
             <w:r>
               <w:rPr>
-                <w:sz w:val="22"/>
-                <w:szCs w:val="22"/>
-              </w:rPr>
-              <w:t>HW12</w:t>
+                <w:rFonts w:ascii="Arial" w:hAnsi="Arial" w:cs="Arial"/>
+                <w:sz w:val="20"/>
+                <w:szCs w:val="20"/>
+              </w:rPr>
+              <w:t>HW11</w:t>
             </w:r>
           </w:p>
         </w:tc>
@@ -6357,7 +5904,7 @@
       <w:tr>
         <w:tc>
           <w:tcPr>
-            <w:tcW w:w="1285" w:type="dxa"/>
+            <w:tcW w:w="1336" w:type="dxa"/>
             <w:tcBorders>
               <w:top w:val="single" w:sz="4" w:space="0" w:color="000000"/>
               <w:left w:val="single" w:sz="4" w:space="0" w:color="000000"/>
@@ -6394,7 +5941,7 @@
         </w:tc>
         <w:tc>
           <w:tcPr>
-            <w:tcW w:w="2049" w:type="dxa"/>
+            <w:tcW w:w="2935" w:type="dxa"/>
             <w:tcBorders>
               <w:top w:val="single" w:sz="4" w:space="0" w:color="000000"/>
               <w:left w:val="single" w:sz="4" w:space="0" w:color="000000"/>
@@ -6405,22 +5952,24 @@
           <w:p>
             <w:pPr>
               <w:rPr>
-                <w:sz w:val="22"/>
-                <w:szCs w:val="22"/>
+                <w:rFonts w:ascii="Arial" w:hAnsi="Arial" w:cs="Arial"/>
+                <w:sz w:val="20"/>
+                <w:szCs w:val="20"/>
               </w:rPr>
             </w:pPr>
             <w:r>
               <w:rPr>
-                <w:sz w:val="22"/>
-                <w:szCs w:val="22"/>
-              </w:rPr>
-              <w:t>More graphs and trees. Minimum spanning trees.</w:t>
+                <w:rFonts w:ascii="Arial" w:hAnsi="Arial" w:cs="Arial"/>
+                <w:sz w:val="20"/>
+                <w:szCs w:val="20"/>
+              </w:rPr>
+              <w:t xml:space="preserve">Define and traverse trees, write prefix, infix, postfix expressions, introduce spanning trees in a graph. </w:t>
             </w:r>
           </w:p>
         </w:tc>
         <w:tc>
           <w:tcPr>
-            <w:tcW w:w="2728" w:type="dxa"/>
+            <w:tcW w:w="1809" w:type="dxa"/>
             <w:tcBorders>
               <w:top w:val="single" w:sz="4" w:space="0" w:color="000000"/>
               <w:left w:val="single" w:sz="4" w:space="0" w:color="000000"/>
@@ -6431,22 +5980,24 @@
           <w:p>
             <w:pPr>
               <w:rPr>
-                <w:sz w:val="22"/>
-                <w:szCs w:val="22"/>
+                <w:rFonts w:ascii="Arial" w:hAnsi="Arial" w:cs="Arial"/>
+                <w:sz w:val="20"/>
+                <w:szCs w:val="20"/>
               </w:rPr>
             </w:pPr>
             <w:r>
               <w:rPr>
-                <w:sz w:val="22"/>
-                <w:szCs w:val="22"/>
-              </w:rPr>
-              <w:t>Chapters 10 and 11 from the textbook.</w:t>
+                <w:rFonts w:ascii="Arial" w:hAnsi="Arial" w:cs="Arial"/>
+                <w:sz w:val="20"/>
+                <w:szCs w:val="20"/>
+              </w:rPr>
+              <w:t>Ch11 "Trees" (11.1, 11.3, 11.4)</w:t>
             </w:r>
           </w:p>
         </w:tc>
         <w:tc>
           <w:tcPr>
-            <w:tcW w:w="2540" w:type="dxa"/>
+            <w:tcW w:w="2522" w:type="dxa"/>
             <w:tcBorders>
               <w:top w:val="single" w:sz="4" w:space="0" w:color="000000"/>
               <w:left w:val="single" w:sz="4" w:space="0" w:color="000000"/>
@@ -6458,42 +6009,40 @@
           <w:p>
             <w:pPr>
               <w:rPr>
-                <w:sz w:val="22"/>
-                <w:szCs w:val="22"/>
+                <w:rFonts w:ascii="Arial" w:hAnsi="Arial" w:cs="Arial"/>
+                <w:color w:val="000000"/>
+                <w:sz w:val="20"/>
+                <w:szCs w:val="20"/>
               </w:rPr>
             </w:pPr>
             <w:r>
               <w:rPr>
-                <w:b/>
+                <w:rFonts w:ascii="Arial" w:hAnsi="Arial" w:cs="Arial"/>
                 <w:color w:val="000000"/>
-                <w:spacing w:val="-2"/>
-                <w:kern w:val="2"/>
-                <w:sz w:val="22"/>
-                <w:szCs w:val="22"/>
-              </w:rPr>
-              <w:t xml:space="preserve">Individual Assignments </w:t>
-            </w:r>
-            <w:r>
-              <w:rPr>
-                <w:b/>
+                <w:sz w:val="20"/>
+                <w:szCs w:val="20"/>
+              </w:rPr>
+              <w:t xml:space="preserve">HW12. </w:t>
+            </w:r>
+            <w:r>
+              <w:rPr>
+                <w:rFonts w:ascii="Arial" w:hAnsi="Arial" w:cs="Arial"/>
                 <w:color w:val="000000"/>
-                <w:spacing w:val="-2"/>
-                <w:kern w:val="2"/>
-                <w:sz w:val="22"/>
-                <w:szCs w:val="22"/>
+                <w:sz w:val="20"/>
+                <w:szCs w:val="20"/>
               </w:rPr>
               <w:br/>
-              <w:t>Part 4:</w:t>
-            </w:r>
-            <w:r>
-              <w:rPr>
+              <w:t>Individual Assignments.</w:t>
+            </w:r>
+            <w:r>
+              <w:rPr>
+                <w:rFonts w:ascii="Arial" w:hAnsi="Arial" w:cs="Arial"/>
                 <w:color w:val="000000"/>
-                <w:spacing w:val="-2"/>
-                <w:kern w:val="2"/>
-                <w:sz w:val="22"/>
-                <w:szCs w:val="22"/>
-              </w:rPr>
-              <w:t xml:space="preserve"> presentations on graphs.</w:t>
+                <w:sz w:val="20"/>
+                <w:szCs w:val="20"/>
+              </w:rPr>
+              <w:br/>
+              <w:t>Part 4: presentations on graphs.</w:t>
             </w:r>
           </w:p>
         </w:tc>
@@ -6501,7 +6050,7 @@
       <w:tr>
         <w:tc>
           <w:tcPr>
-            <w:tcW w:w="1285" w:type="dxa"/>
+            <w:tcW w:w="1336" w:type="dxa"/>
             <w:tcBorders>
               <w:top w:val="single" w:sz="4" w:space="0" w:color="000000"/>
               <w:left w:val="single" w:sz="4" w:space="0" w:color="000000"/>
@@ -6539,7 +6088,7 @@
         </w:tc>
         <w:tc>
           <w:tcPr>
-            <w:tcW w:w="2049" w:type="dxa"/>
+            <w:tcW w:w="2935" w:type="dxa"/>
             <w:tcBorders>
               <w:top w:val="single" w:sz="4" w:space="0" w:color="000000"/>
               <w:left w:val="single" w:sz="4" w:space="0" w:color="000000"/>
@@ -6550,18 +6099,16 @@
           <w:p>
             <w:pPr>
               <w:rPr>
-                <w:spacing w:val="-3"/>
-                <w:kern w:val="2"/>
-                <w:sz w:val="22"/>
-                <w:szCs w:val="22"/>
+                <w:rFonts w:ascii="Arial" w:hAnsi="Arial" w:cs="Arial"/>
+                <w:sz w:val="20"/>
+                <w:szCs w:val="20"/>
               </w:rPr>
             </w:pPr>
             <w:r>
               <w:rPr>
-                <w:spacing w:val="-3"/>
-                <w:kern w:val="2"/>
-                <w:sz w:val="22"/>
-                <w:szCs w:val="22"/>
+                <w:rFonts w:ascii="Arial" w:hAnsi="Arial" w:cs="Arial"/>
+                <w:sz w:val="20"/>
+                <w:szCs w:val="20"/>
               </w:rPr>
               <w:t>Reviewing all the topics. Feedback on the individual assignments and presentations.</w:t>
             </w:r>
@@ -6569,7 +6116,7 @@
         </w:tc>
         <w:tc>
           <w:tcPr>
-            <w:tcW w:w="2728" w:type="dxa"/>
+            <w:tcW w:w="1809" w:type="dxa"/>
             <w:tcBorders>
               <w:top w:val="single" w:sz="4" w:space="0" w:color="000000"/>
               <w:left w:val="single" w:sz="4" w:space="0" w:color="000000"/>
@@ -6580,14 +6127,16 @@
           <w:p>
             <w:pPr>
               <w:rPr>
-                <w:sz w:val="22"/>
-                <w:szCs w:val="22"/>
+                <w:rFonts w:ascii="Arial" w:hAnsi="Arial" w:cs="Arial"/>
+                <w:sz w:val="20"/>
+                <w:szCs w:val="20"/>
               </w:rPr>
             </w:pPr>
             <w:r>
               <w:rPr>
-                <w:sz w:val="22"/>
-                <w:szCs w:val="22"/>
+                <w:rFonts w:ascii="Arial" w:hAnsi="Arial" w:cs="Arial"/>
+                <w:sz w:val="20"/>
+                <w:szCs w:val="20"/>
               </w:rPr>
               <w:t>N/A</w:t>
             </w:r>
@@ -6595,7 +6144,7 @@
         </w:tc>
         <w:tc>
           <w:tcPr>
-            <w:tcW w:w="2540" w:type="dxa"/>
+            <w:tcW w:w="2522" w:type="dxa"/>
             <w:tcBorders>
               <w:top w:val="single" w:sz="4" w:space="0" w:color="000000"/>
               <w:left w:val="single" w:sz="4" w:space="0" w:color="000000"/>
@@ -6607,14 +6156,16 @@
           <w:p>
             <w:pPr>
               <w:rPr>
-                <w:sz w:val="22"/>
-                <w:szCs w:val="22"/>
+                <w:rFonts w:ascii="Arial" w:hAnsi="Arial" w:cs="Arial"/>
+                <w:sz w:val="20"/>
+                <w:szCs w:val="20"/>
               </w:rPr>
             </w:pPr>
             <w:r>
               <w:rPr>
-                <w:sz w:val="22"/>
-                <w:szCs w:val="22"/>
+                <w:rFonts w:ascii="Arial" w:hAnsi="Arial" w:cs="Arial"/>
+                <w:sz w:val="20"/>
+                <w:szCs w:val="20"/>
               </w:rPr>
               <w:t>N/A</w:t>
             </w:r>
@@ -6624,7 +6175,7 @@
       <w:tr>
         <w:tc>
           <w:tcPr>
-            <w:tcW w:w="1285" w:type="dxa"/>
+            <w:tcW w:w="1336" w:type="dxa"/>
             <w:tcBorders>
               <w:top w:val="single" w:sz="4" w:space="0" w:color="000000"/>
               <w:left w:val="single" w:sz="4" w:space="0" w:color="000000"/>
@@ -6662,7 +6213,7 @@
         </w:tc>
         <w:tc>
           <w:tcPr>
-            <w:tcW w:w="2049" w:type="dxa"/>
+            <w:tcW w:w="2935" w:type="dxa"/>
             <w:tcBorders>
               <w:top w:val="single" w:sz="4" w:space="0" w:color="000000"/>
               <w:left w:val="single" w:sz="4" w:space="0" w:color="000000"/>
@@ -6673,18 +6224,16 @@
           <w:p>
             <w:pPr>
               <w:rPr>
-                <w:spacing w:val="-3"/>
-                <w:kern w:val="2"/>
-                <w:sz w:val="22"/>
-                <w:szCs w:val="22"/>
+                <w:rFonts w:ascii="Arial" w:hAnsi="Arial" w:cs="Arial"/>
+                <w:sz w:val="20"/>
+                <w:szCs w:val="20"/>
               </w:rPr>
             </w:pPr>
             <w:r>
               <w:rPr>
-                <w:spacing w:val="-3"/>
-                <w:kern w:val="2"/>
-                <w:sz w:val="22"/>
-                <w:szCs w:val="22"/>
+                <w:rFonts w:ascii="Arial" w:hAnsi="Arial" w:cs="Arial"/>
+                <w:sz w:val="20"/>
+                <w:szCs w:val="20"/>
               </w:rPr>
               <w:t>Final Exam not scheduled yet.</w:t>
             </w:r>
@@ -6692,7 +6241,7 @@
         </w:tc>
         <w:tc>
           <w:tcPr>
-            <w:tcW w:w="2728" w:type="dxa"/>
+            <w:tcW w:w="1809" w:type="dxa"/>
             <w:tcBorders>
               <w:top w:val="single" w:sz="4" w:space="0" w:color="000000"/>
               <w:left w:val="single" w:sz="4" w:space="0" w:color="000000"/>
@@ -6703,14 +6252,16 @@
           <w:p>
             <w:pPr>
               <w:rPr>
-                <w:sz w:val="22"/>
-                <w:szCs w:val="22"/>
+                <w:rFonts w:ascii="Arial" w:hAnsi="Arial" w:cs="Arial"/>
+                <w:sz w:val="20"/>
+                <w:szCs w:val="20"/>
               </w:rPr>
             </w:pPr>
             <w:r>
               <w:rPr>
-                <w:sz w:val="22"/>
-                <w:szCs w:val="22"/>
+                <w:rFonts w:ascii="Arial" w:hAnsi="Arial" w:cs="Arial"/>
+                <w:sz w:val="20"/>
+                <w:szCs w:val="20"/>
               </w:rPr>
               <w:t>N/A</w:t>
             </w:r>
@@ -6718,7 +6269,7 @@
         </w:tc>
         <w:tc>
           <w:tcPr>
-            <w:tcW w:w="2540" w:type="dxa"/>
+            <w:tcW w:w="2522" w:type="dxa"/>
             <w:tcBorders>
               <w:top w:val="single" w:sz="4" w:space="0" w:color="000000"/>
               <w:left w:val="single" w:sz="4" w:space="0" w:color="000000"/>
@@ -6730,14 +6281,16 @@
           <w:p>
             <w:pPr>
               <w:rPr>
-                <w:sz w:val="22"/>
-                <w:szCs w:val="22"/>
+                <w:rFonts w:ascii="Arial" w:hAnsi="Arial" w:cs="Arial"/>
+                <w:sz w:val="20"/>
+                <w:szCs w:val="20"/>
               </w:rPr>
             </w:pPr>
             <w:r>
               <w:rPr>
-                <w:sz w:val="22"/>
-                <w:szCs w:val="22"/>
+                <w:rFonts w:ascii="Arial" w:hAnsi="Arial" w:cs="Arial"/>
+                <w:sz w:val="20"/>
+                <w:szCs w:val="20"/>
               </w:rPr>
               <w:t>Final Exam</w:t>
             </w:r>

</xml_diff>